<commit_message>
Complected section 7.2 of deliverable 1
</commit_message>
<xml_diff>
--- a/Deliverable-1/DELIVERABLE1-7.2.docx
+++ b/Deliverable-1/DELIVERABLE1-7.2.docx
@@ -4,27 +4,21 @@
   <w:body>
     <w:p>
       <w:pPr>
-        <w:rPr>
-          <w:rFonts w:ascii="Cambria Math" w:hAnsi="Cambria Math" w:cs="Courier New"/>
-        </w:rPr>
-      </w:pPr>
-      <w:r>
-        <w:rPr>
-          <w:rFonts w:ascii="Cambria Math" w:hAnsi="Cambria Math" w:cs="Courier New"/>
-        </w:rPr>
-        <w:t xml:space="preserve">Aline </w:t>
-      </w:r>
-      <w:proofErr w:type="spellStart"/>
-      <w:r>
-        <w:rPr>
-          <w:rFonts w:ascii="Cambria Math" w:hAnsi="Cambria Math" w:cs="Courier New"/>
-        </w:rPr>
-        <w:t>Koftikian</w:t>
-      </w:r>
-      <w:proofErr w:type="spellEnd"/>
-    </w:p>
-    <w:p>
-      <w:pPr>
+        <w:jc w:val="both"/>
+        <w:rPr>
+          <w:rFonts w:ascii="Cambria Math" w:hAnsi="Cambria Math" w:cs="Courier New"/>
+        </w:rPr>
+      </w:pPr>
+      <w:r>
+        <w:rPr>
+          <w:rFonts w:ascii="Cambria Math" w:hAnsi="Cambria Math" w:cs="Courier New"/>
+        </w:rPr>
+        <w:t>Aline Koftikian</w:t>
+      </w:r>
+    </w:p>
+    <w:p>
+      <w:pPr>
+        <w:jc w:val="center"/>
         <w:rPr>
           <w:rFonts w:ascii="Cambria Math" w:hAnsi="Cambria Math" w:cs="Courier New"/>
         </w:rPr>
@@ -35,6 +29,24 @@
         </w:rPr>
         <w:t>Project Deliverable 1</w:t>
       </w:r>
+      <w:r>
+        <w:rPr>
+          <w:rFonts w:ascii="Cambria Math" w:hAnsi="Cambria Math" w:cs="Courier New"/>
+        </w:rPr>
+        <w:t xml:space="preserve"> —</w:t>
+      </w:r>
+      <w:r>
+        <w:rPr>
+          <w:rFonts w:ascii="Cambria Math" w:hAnsi="Cambria Math" w:cs="Courier New"/>
+        </w:rPr>
+        <w:t>Section</w:t>
+      </w:r>
+      <w:r>
+        <w:rPr>
+          <w:rFonts w:ascii="Cambria Math" w:hAnsi="Cambria Math" w:cs="Courier New"/>
+        </w:rPr>
+        <w:t xml:space="preserve"> 7.2 – Artifacts</w:t>
+      </w:r>
     </w:p>
     <w:p>
       <w:pPr>
@@ -43,28 +55,12 @@
           <w:rFonts w:ascii="Cambria Math" w:hAnsi="Cambria Math" w:cs="Courier New"/>
         </w:rPr>
       </w:pPr>
-      <w:r>
-        <w:rPr>
-          <w:rFonts w:ascii="Cambria Math" w:hAnsi="Cambria Math" w:cs="Courier New"/>
-        </w:rPr>
-        <w:t>Section</w:t>
-      </w:r>
-      <w:r>
-        <w:rPr>
-          <w:rFonts w:ascii="Cambria Math" w:hAnsi="Cambria Math" w:cs="Courier New"/>
-        </w:rPr>
-        <w:t xml:space="preserve"> 7.2 – Artifacts</w:t>
-      </w:r>
-    </w:p>
-    <w:p>
-      <w:pPr>
-        <w:rPr>
-          <w:rFonts w:ascii="Cambria Math" w:hAnsi="Cambria Math" w:cs="Courier New"/>
-        </w:rPr>
-      </w:pPr>
-    </w:p>
-    <w:p>
-      <w:pPr>
+      <w:bookmarkStart w:id="0" w:name="_GoBack"/>
+      <w:bookmarkEnd w:id="0"/>
+    </w:p>
+    <w:p>
+      <w:pPr>
+        <w:jc w:val="both"/>
         <w:rPr>
           <w:rFonts w:ascii="Cambria Math" w:hAnsi="Cambria Math" w:cs="Courier New"/>
         </w:rPr>
@@ -91,6 +87,7 @@
     </w:p>
     <w:p>
       <w:pPr>
+        <w:jc w:val="both"/>
         <w:rPr>
           <w:rFonts w:ascii="Cambria Math" w:hAnsi="Cambria Math" w:cs="Courier New"/>
         </w:rPr>
@@ -194,6 +191,7 @@
     </w:p>
     <w:p>
       <w:pPr>
+        <w:jc w:val="both"/>
         <w:rPr>
           <w:rFonts w:ascii="Cambria Math" w:hAnsi="Cambria Math" w:cs="Courier New"/>
         </w:rPr>
@@ -206,6 +204,7 @@
           <w:ilvl w:val="2"/>
           <w:numId w:val="6"/>
         </w:numPr>
+        <w:jc w:val="both"/>
         <w:rPr>
           <w:rFonts w:ascii="Cambria Math" w:hAnsi="Cambria Math" w:cs="Courier New"/>
         </w:rPr>
@@ -231,6 +230,7 @@
     </w:p>
     <w:p>
       <w:pPr>
+        <w:jc w:val="both"/>
         <w:rPr>
           <w:rFonts w:ascii="Cambria Math" w:hAnsi="Cambria Math" w:cs="Courier New"/>
         </w:rPr>
@@ -316,6 +316,7 @@
     </w:p>
     <w:p>
       <w:pPr>
+        <w:jc w:val="both"/>
         <w:rPr>
           <w:rFonts w:ascii="Cambria Math" w:hAnsi="Cambria Math" w:cs="Courier New"/>
         </w:rPr>
@@ -400,6 +401,7 @@
           <w:ilvl w:val="0"/>
           <w:numId w:val="3"/>
         </w:numPr>
+        <w:jc w:val="both"/>
         <w:rPr>
           <w:rFonts w:ascii="Cambria Math" w:hAnsi="Cambria Math" w:cs="Courier New"/>
         </w:rPr>
@@ -446,7 +448,6 @@
         </w:rPr>
         <w:t xml:space="preserve">the name of the use case, the general description, the actors, preconditions, </w:t>
       </w:r>
-      <w:proofErr w:type="spellStart"/>
       <w:r>
         <w:rPr>
           <w:rFonts w:ascii="Cambria Math" w:hAnsi="Cambria Math" w:cs="Courier New"/>
@@ -459,7 +460,6 @@
         </w:rPr>
         <w:t>conditions</w:t>
       </w:r>
-      <w:proofErr w:type="spellEnd"/>
       <w:r>
         <w:rPr>
           <w:rFonts w:ascii="Cambria Math" w:hAnsi="Cambria Math" w:cs="Courier New"/>
@@ -474,6 +474,7 @@
           <w:ilvl w:val="0"/>
           <w:numId w:val="3"/>
         </w:numPr>
+        <w:jc w:val="both"/>
         <w:rPr>
           <w:rFonts w:ascii="Cambria Math" w:hAnsi="Cambria Math" w:cs="Courier New"/>
         </w:rPr>
@@ -577,13 +578,15 @@
     </w:p>
     <w:p>
       <w:pPr>
-        <w:rPr>
-          <w:rFonts w:ascii="Cambria Math" w:hAnsi="Cambria Math" w:cs="Courier New"/>
-        </w:rPr>
-      </w:pPr>
-    </w:p>
-    <w:p>
-      <w:pPr>
+        <w:jc w:val="both"/>
+        <w:rPr>
+          <w:rFonts w:ascii="Cambria Math" w:hAnsi="Cambria Math" w:cs="Courier New"/>
+        </w:rPr>
+      </w:pPr>
+    </w:p>
+    <w:p>
+      <w:pPr>
+        <w:jc w:val="both"/>
         <w:rPr>
           <w:rFonts w:ascii="Cambria Math" w:hAnsi="Cambria Math" w:cs="Courier New"/>
         </w:rPr>
@@ -610,33 +613,36 @@
     </w:p>
     <w:p>
       <w:pPr>
-        <w:rPr>
-          <w:rFonts w:ascii="Cambria Math" w:hAnsi="Cambria Math" w:cs="Courier New"/>
-        </w:rPr>
-      </w:pPr>
-      <w:r>
-        <w:rPr>
-          <w:rFonts w:ascii="Cambria Math" w:hAnsi="Cambria Math" w:cs="Courier New"/>
-        </w:rPr>
-        <w:t xml:space="preserve">The Domain Model is the model that describes all core concepts and an overview of the system at hand. Its main purpose is to list the objects of interest that form the system, and presents their attributes, constraints, and relationships between them. The model is designed in UML format, with arrows describing relationships from one object to another, and ensuring that there are multiplicity </w:t>
+        <w:jc w:val="both"/>
+        <w:rPr>
+          <w:rFonts w:ascii="Cambria Math" w:hAnsi="Cambria Math" w:cs="Courier New"/>
+        </w:rPr>
+      </w:pPr>
+      <w:r>
+        <w:rPr>
+          <w:rFonts w:ascii="Cambria Math" w:hAnsi="Cambria Math" w:cs="Courier New"/>
+        </w:rPr>
+        <w:t xml:space="preserve">The Domain Model is the model that describes all core concepts and an overview of the system at hand. Its main purpose is to list the objects of interest that form the system, and presents their attributes, constraints, and relationships between them. The model is designed in UML format, with arrows describing relationships from one object to another, and ensuring that there are multiplicity values at both ends of the arrow denoting multiplicity factors of the relationship. The finalized </w:t>
       </w:r>
       <w:r>
         <w:rPr>
           <w:rFonts w:ascii="Cambria Math" w:hAnsi="Cambria Math" w:cs="Courier New"/>
         </w:rPr>
         <w:lastRenderedPageBreak/>
-        <w:t>values at both ends of the arrow denoting multiplicity factors of the relationship. The finalized domain model will come with a description that will provide a more detailed explanation of the model as well as each object present in the model.</w:t>
-      </w:r>
-    </w:p>
-    <w:p>
-      <w:pPr>
-        <w:rPr>
-          <w:rFonts w:ascii="Cambria Math" w:hAnsi="Cambria Math" w:cs="Courier New"/>
-        </w:rPr>
-      </w:pPr>
-    </w:p>
-    <w:p>
-      <w:pPr>
+        <w:t>domain model will come with a description that will provide a more detailed explanation of the model as well as each object present in the model.</w:t>
+      </w:r>
+    </w:p>
+    <w:p>
+      <w:pPr>
+        <w:jc w:val="both"/>
+        <w:rPr>
+          <w:rFonts w:ascii="Cambria Math" w:hAnsi="Cambria Math" w:cs="Courier New"/>
+        </w:rPr>
+      </w:pPr>
+    </w:p>
+    <w:p>
+      <w:pPr>
+        <w:jc w:val="both"/>
         <w:rPr>
           <w:rFonts w:ascii="Cambria Math" w:hAnsi="Cambria Math" w:cs="Courier New"/>
         </w:rPr>
@@ -663,6 +669,7 @@
     </w:p>
     <w:p>
       <w:pPr>
+        <w:jc w:val="both"/>
         <w:rPr>
           <w:rFonts w:ascii="Cambria Math" w:hAnsi="Cambria Math" w:cs="Courier New"/>
         </w:rPr>
@@ -706,13 +713,15 @@
     </w:p>
     <w:p>
       <w:pPr>
-        <w:rPr>
-          <w:rFonts w:ascii="Cambria Math" w:hAnsi="Cambria Math" w:cs="Courier New"/>
-        </w:rPr>
-      </w:pPr>
-    </w:p>
-    <w:p>
-      <w:pPr>
+        <w:jc w:val="both"/>
+        <w:rPr>
+          <w:rFonts w:ascii="Cambria Math" w:hAnsi="Cambria Math" w:cs="Courier New"/>
+        </w:rPr>
+      </w:pPr>
+    </w:p>
+    <w:p>
+      <w:pPr>
+        <w:jc w:val="both"/>
         <w:rPr>
           <w:rFonts w:ascii="Cambria Math" w:hAnsi="Cambria Math" w:cs="Courier New"/>
         </w:rPr>
@@ -739,66 +748,2232 @@
     </w:p>
     <w:p>
       <w:pPr>
-        <w:rPr>
-          <w:rFonts w:ascii="Cambria Math" w:hAnsi="Cambria Math" w:cs="Courier New"/>
-        </w:rPr>
-      </w:pPr>
-      <w:r>
-        <w:rPr>
-          <w:rFonts w:ascii="Cambria Math" w:hAnsi="Cambria Math" w:cs="Courier New"/>
-        </w:rPr>
-        <w:t xml:space="preserve">The human resources of a project </w:t>
-      </w:r>
-      <w:proofErr w:type="gramStart"/>
+        <w:jc w:val="both"/>
+        <w:rPr>
+          <w:rFonts w:ascii="Cambria Math" w:hAnsi="Cambria Math" w:cs="Courier New"/>
+        </w:rPr>
+      </w:pPr>
+      <w:r>
+        <w:rPr>
+          <w:rFonts w:ascii="Cambria Math" w:hAnsi="Cambria Math" w:cs="Courier New"/>
+        </w:rPr>
+        <w:t>The human resources of a project is the group of individuals who compose the main workforce of the project. They are the source of labor of a project, and in the case of large projects, are typically divided into smaller groups for more organized work.</w:t>
+      </w:r>
+    </w:p>
+    <w:p>
+      <w:pPr>
+        <w:jc w:val="both"/>
+        <w:rPr>
+          <w:rFonts w:ascii="Cambria Math" w:hAnsi="Cambria Math" w:cs="Courier New"/>
+        </w:rPr>
+      </w:pPr>
+    </w:p>
+    <w:p>
+      <w:pPr>
+        <w:jc w:val="both"/>
+        <w:rPr>
+          <w:rFonts w:ascii="Cambria Math" w:hAnsi="Cambria Math" w:cs="Courier New"/>
+        </w:rPr>
+      </w:pPr>
+      <w:r>
+        <w:rPr>
+          <w:rFonts w:ascii="Cambria Math" w:hAnsi="Cambria Math" w:cs="Courier New"/>
+        </w:rPr>
+        <w:t xml:space="preserve">1.4.2. </w:t>
+      </w:r>
+      <w:r>
+        <w:rPr>
+          <w:rFonts w:ascii="Cambria Math" w:hAnsi="Cambria Math" w:cs="Courier New"/>
+        </w:rPr>
+        <w:tab/>
+      </w:r>
+      <w:r>
+        <w:rPr>
+          <w:rFonts w:ascii="Cambria Math" w:hAnsi="Cambria Math" w:cs="Courier New"/>
+        </w:rPr>
+        <w:tab/>
+        <w:t>Technical Resources</w:t>
+      </w:r>
+    </w:p>
+    <w:p>
+      <w:pPr>
+        <w:jc w:val="both"/>
+        <w:rPr>
+          <w:rFonts w:ascii="Cambria Math" w:hAnsi="Cambria Math" w:cs="Courier New"/>
+        </w:rPr>
+      </w:pPr>
+      <w:r>
+        <w:rPr>
+          <w:rFonts w:ascii="Cambria Math" w:hAnsi="Cambria Math" w:cs="Courier New"/>
+        </w:rPr>
+        <w:t xml:space="preserve">The </w:t>
+      </w:r>
+      <w:r>
+        <w:rPr>
+          <w:rFonts w:ascii="Cambria Math" w:hAnsi="Cambria Math" w:cs="Courier New"/>
+        </w:rPr>
+        <w:t>t</w:t>
+      </w:r>
+      <w:r>
+        <w:rPr>
+          <w:rFonts w:ascii="Cambria Math" w:hAnsi="Cambria Math" w:cs="Courier New"/>
+        </w:rPr>
+        <w:t xml:space="preserve">echnical resources of a </w:t>
+      </w:r>
+      <w:r>
+        <w:rPr>
+          <w:rFonts w:ascii="Cambria Math" w:hAnsi="Cambria Math" w:cs="Courier New"/>
+        </w:rPr>
+        <w:t xml:space="preserve">project are the computer resources that </w:t>
+      </w:r>
+      <w:r>
+        <w:rPr>
+          <w:rFonts w:ascii="Cambria Math" w:hAnsi="Cambria Math" w:cs="Courier New"/>
+        </w:rPr>
+        <w:t>will be used</w:t>
+      </w:r>
+      <w:r>
+        <w:rPr>
+          <w:rFonts w:ascii="Cambria Math" w:hAnsi="Cambria Math" w:cs="Courier New"/>
+        </w:rPr>
+        <w:t xml:space="preserve"> to complete the project</w:t>
+      </w:r>
+      <w:r>
+        <w:rPr>
+          <w:rFonts w:ascii="Cambria Math" w:hAnsi="Cambria Math" w:cs="Courier New"/>
+        </w:rPr>
+        <w:t xml:space="preserve">. </w:t>
+      </w:r>
+      <w:r>
+        <w:rPr>
+          <w:rFonts w:ascii="Cambria Math" w:hAnsi="Cambria Math" w:cs="Courier New"/>
+        </w:rPr>
+        <w:t xml:space="preserve">This includes the computer programs, software, libraries, and websites that are available for use. </w:t>
+      </w:r>
+    </w:p>
+    <w:p>
+      <w:pPr>
+        <w:jc w:val="both"/>
+        <w:rPr>
+          <w:rFonts w:ascii="Cambria Math" w:hAnsi="Cambria Math" w:cs="Courier New"/>
+        </w:rPr>
+      </w:pPr>
+    </w:p>
+    <w:p>
+      <w:pPr>
+        <w:jc w:val="both"/>
+        <w:rPr>
+          <w:rFonts w:ascii="Cambria Math" w:hAnsi="Cambria Math" w:cs="Courier New"/>
+        </w:rPr>
+      </w:pPr>
+      <w:r>
+        <w:rPr>
+          <w:rFonts w:ascii="Cambria Math" w:hAnsi="Cambria Math" w:cs="Courier New"/>
+        </w:rPr>
+        <w:t>1.5.</w:t>
+      </w:r>
+      <w:r>
+        <w:rPr>
+          <w:rFonts w:ascii="Cambria Math" w:hAnsi="Cambria Math" w:cs="Courier New"/>
+        </w:rPr>
+        <w:tab/>
+        <w:t xml:space="preserve"> </w:t>
+      </w:r>
+      <w:r>
+        <w:rPr>
+          <w:rFonts w:ascii="Cambria Math" w:hAnsi="Cambria Math" w:cs="Courier New"/>
+        </w:rPr>
+        <w:tab/>
+        <w:t>Scoping</w:t>
+      </w:r>
+    </w:p>
+    <w:p>
+      <w:pPr>
+        <w:jc w:val="both"/>
+        <w:rPr>
+          <w:rFonts w:ascii="Cambria Math" w:hAnsi="Cambria Math" w:cs="Courier New"/>
+        </w:rPr>
+      </w:pPr>
+      <w:r>
+        <w:rPr>
+          <w:rFonts w:ascii="Cambria Math" w:hAnsi="Cambria Math" w:cs="Courier New"/>
+        </w:rPr>
+        <w:t xml:space="preserve">The scoping section </w:t>
+      </w:r>
+      <w:r>
+        <w:rPr>
+          <w:rFonts w:ascii="Cambria Math" w:hAnsi="Cambria Math" w:cs="Courier New"/>
+        </w:rPr>
+        <w:t>describes</w:t>
+      </w:r>
+      <w:r>
+        <w:rPr>
+          <w:rFonts w:ascii="Cambria Math" w:hAnsi="Cambria Math" w:cs="Courier New"/>
+        </w:rPr>
+        <w:t xml:space="preserve"> all elements, features, qualities, and goals that have been scoped out from the end result. </w:t>
+      </w:r>
+      <w:r>
+        <w:rPr>
+          <w:rFonts w:ascii="Cambria Math" w:hAnsi="Cambria Math" w:cs="Courier New"/>
+        </w:rPr>
+        <w:t xml:space="preserve">Each scoped element must come with a description of what it is, in addition to a paragraph that describes why it was chosen to be scoped out. </w:t>
+      </w:r>
+      <w:r>
+        <w:rPr>
+          <w:rFonts w:ascii="Cambria Math" w:hAnsi="Cambria Math" w:cs="Courier New"/>
+        </w:rPr>
+        <w:t>These scoped elements have been typically scoped out in the early phases of a project, where the requirements are being planned and discussed in between team members.</w:t>
+      </w:r>
+    </w:p>
+    <w:p>
+      <w:pPr>
+        <w:jc w:val="both"/>
+        <w:rPr>
+          <w:rFonts w:ascii="Cambria Math" w:hAnsi="Cambria Math" w:cs="Courier New"/>
+        </w:rPr>
+      </w:pPr>
+    </w:p>
+    <w:p>
+      <w:pPr>
+        <w:jc w:val="both"/>
+        <w:rPr>
+          <w:rFonts w:ascii="Cambria Math" w:hAnsi="Cambria Math" w:cs="Courier New"/>
+        </w:rPr>
+      </w:pPr>
+      <w:r>
+        <w:rPr>
+          <w:rFonts w:ascii="Cambria Math" w:hAnsi="Cambria Math" w:cs="Courier New"/>
+        </w:rPr>
+        <w:t xml:space="preserve">1.6.1. </w:t>
+      </w:r>
+      <w:r>
+        <w:rPr>
+          <w:rFonts w:ascii="Cambria Math" w:hAnsi="Cambria Math" w:cs="Courier New"/>
+        </w:rPr>
+        <w:tab/>
+      </w:r>
+      <w:r>
+        <w:rPr>
+          <w:rFonts w:ascii="Cambria Math" w:hAnsi="Cambria Math" w:cs="Courier New"/>
+        </w:rPr>
+        <w:tab/>
+      </w:r>
+      <w:r>
+        <w:rPr>
+          <w:rFonts w:ascii="Cambria Math" w:hAnsi="Cambria Math" w:cs="Courier New"/>
+        </w:rPr>
+        <w:t>Architecture</w:t>
+      </w:r>
+    </w:p>
+    <w:p>
+      <w:pPr>
+        <w:jc w:val="both"/>
+        <w:rPr>
+          <w:rFonts w:ascii="Cambria Math" w:hAnsi="Cambria Math" w:cs="Courier New"/>
+        </w:rPr>
+      </w:pPr>
+      <w:r>
+        <w:rPr>
+          <w:rFonts w:ascii="Cambria Math" w:hAnsi="Cambria Math" w:cs="Courier New"/>
+        </w:rPr>
+        <w:t xml:space="preserve">The architecture of a project is the high-level system architecture that is planned for the complete project. </w:t>
+      </w:r>
+      <w:r>
+        <w:rPr>
+          <w:rFonts w:ascii="Cambria Math" w:hAnsi="Cambria Math" w:cs="Courier New"/>
+        </w:rPr>
+        <w:t xml:space="preserve">It must be presented with a UML class diagram that describes the details and relationships between different components of the system, </w:t>
+      </w:r>
+      <w:r>
+        <w:rPr>
+          <w:rFonts w:ascii="Cambria Math" w:hAnsi="Cambria Math" w:cs="Courier New"/>
+        </w:rPr>
+        <w:t>along with</w:t>
+      </w:r>
+      <w:r>
+        <w:rPr>
+          <w:rFonts w:ascii="Cambria Math" w:hAnsi="Cambria Math" w:cs="Courier New"/>
+        </w:rPr>
+        <w:t xml:space="preserve"> a detailed description of the mindset behind the architecture (also known as a design rationale). </w:t>
+      </w:r>
+      <w:r>
+        <w:rPr>
+          <w:rFonts w:ascii="Cambria Math" w:hAnsi="Cambria Math" w:cs="Courier New"/>
+        </w:rPr>
+        <w:t xml:space="preserve">In addition, each </w:t>
+      </w:r>
+      <w:r>
+        <w:rPr>
+          <w:rFonts w:ascii="Cambria Math" w:hAnsi="Cambria Math" w:cs="Courier New"/>
+        </w:rPr>
+        <w:t xml:space="preserve">module of the </w:t>
+      </w:r>
+      <w:r>
+        <w:rPr>
+          <w:rFonts w:ascii="Cambria Math" w:hAnsi="Cambria Math" w:cs="Courier New"/>
+        </w:rPr>
+        <w:t>architecture</w:t>
+      </w:r>
+      <w:r>
+        <w:rPr>
+          <w:rFonts w:ascii="Cambria Math" w:hAnsi="Cambria Math" w:cs="Courier New"/>
+        </w:rPr>
+        <w:t xml:space="preserve"> must be </w:t>
+      </w:r>
+      <w:r>
+        <w:rPr>
+          <w:rFonts w:ascii="Cambria Math" w:hAnsi="Cambria Math" w:cs="Courier New"/>
+        </w:rPr>
+        <w:t>accompanied</w:t>
+      </w:r>
+      <w:r>
+        <w:rPr>
+          <w:rFonts w:ascii="Cambria Math" w:hAnsi="Cambria Math" w:cs="Courier New"/>
+        </w:rPr>
+        <w:t xml:space="preserve"> with its own </w:t>
+      </w:r>
+      <w:r>
+        <w:rPr>
+          <w:rFonts w:ascii="Cambria Math" w:hAnsi="Cambria Math" w:cs="Courier New"/>
+        </w:rPr>
+        <w:t xml:space="preserve">design </w:t>
+      </w:r>
+      <w:r>
+        <w:rPr>
+          <w:rFonts w:ascii="Cambria Math" w:hAnsi="Cambria Math" w:cs="Courier New"/>
+        </w:rPr>
+        <w:t>rationale and responsibilities.</w:t>
+      </w:r>
+    </w:p>
+    <w:p>
+      <w:pPr>
+        <w:jc w:val="both"/>
+        <w:rPr>
+          <w:rFonts w:ascii="Cambria Math" w:hAnsi="Cambria Math" w:cs="Courier New"/>
+        </w:rPr>
+      </w:pPr>
+    </w:p>
+    <w:p>
+      <w:pPr>
+        <w:jc w:val="both"/>
+        <w:rPr>
+          <w:rFonts w:ascii="Cambria Math" w:hAnsi="Cambria Math" w:cs="Courier New"/>
+        </w:rPr>
+      </w:pPr>
+      <w:r>
+        <w:rPr>
+          <w:rFonts w:ascii="Cambria Math" w:hAnsi="Cambria Math" w:cs="Courier New"/>
+        </w:rPr>
+        <w:t xml:space="preserve">1.6.2. </w:t>
+      </w:r>
+      <w:r>
+        <w:rPr>
+          <w:rFonts w:ascii="Cambria Math" w:hAnsi="Cambria Math" w:cs="Courier New"/>
+        </w:rPr>
+        <w:tab/>
+      </w:r>
+      <w:r>
+        <w:rPr>
+          <w:rFonts w:ascii="Cambria Math" w:hAnsi="Cambria Math" w:cs="Courier New"/>
+        </w:rPr>
+        <w:tab/>
+        <w:t>Technologies in Use</w:t>
+      </w:r>
+    </w:p>
+    <w:p>
+      <w:pPr>
+        <w:jc w:val="both"/>
+        <w:rPr>
+          <w:rFonts w:ascii="Cambria Math" w:hAnsi="Cambria Math" w:cs="Courier New"/>
+        </w:rPr>
+      </w:pPr>
+      <w:r>
+        <w:rPr>
+          <w:rFonts w:ascii="Cambria Math" w:hAnsi="Cambria Math" w:cs="Courier New"/>
+        </w:rPr>
+        <w:lastRenderedPageBreak/>
+        <w:t xml:space="preserve">This segment must provide a technical description of all the technologies that will be used to build the project. </w:t>
+      </w:r>
+      <w:r>
+        <w:rPr>
+          <w:rFonts w:ascii="Cambria Math" w:hAnsi="Cambria Math" w:cs="Courier New"/>
+        </w:rPr>
+        <w:t>These include</w:t>
+      </w:r>
+      <w:r>
+        <w:rPr>
+          <w:rFonts w:ascii="Cambria Math" w:hAnsi="Cambria Math" w:cs="Courier New"/>
+        </w:rPr>
+        <w:t xml:space="preserve"> programming languages, libraries, servers, </w:t>
+      </w:r>
+      <w:r>
+        <w:rPr>
+          <w:rFonts w:ascii="Cambria Math" w:hAnsi="Cambria Math" w:cs="Courier New"/>
+        </w:rPr>
+        <w:t xml:space="preserve">databases, IDE and compilers, etc. </w:t>
+      </w:r>
+      <w:r>
+        <w:rPr>
+          <w:rFonts w:ascii="Cambria Math" w:hAnsi="Cambria Math" w:cs="Courier New"/>
+        </w:rPr>
+        <w:t>For each technology listed, there must be a short description that explains the rational for the choice and use</w:t>
+      </w:r>
+      <w:r>
+        <w:rPr>
+          <w:rFonts w:ascii="Cambria Math" w:hAnsi="Cambria Math" w:cs="Courier New"/>
+        </w:rPr>
+        <w:t xml:space="preserve"> of the specific tool. </w:t>
+      </w:r>
+    </w:p>
+    <w:p>
+      <w:pPr>
+        <w:jc w:val="both"/>
+        <w:rPr>
+          <w:rFonts w:ascii="Cambria Math" w:hAnsi="Cambria Math" w:cs="Courier New"/>
+        </w:rPr>
+      </w:pPr>
+    </w:p>
+    <w:p>
+      <w:pPr>
+        <w:jc w:val="both"/>
+        <w:rPr>
+          <w:rFonts w:ascii="Cambria Math" w:hAnsi="Cambria Math" w:cs="Courier New"/>
+        </w:rPr>
+      </w:pPr>
+      <w:r>
+        <w:rPr>
+          <w:rFonts w:ascii="Cambria Math" w:hAnsi="Cambria Math" w:cs="Courier New"/>
+        </w:rPr>
+        <w:t xml:space="preserve">1.7.1 </w:t>
+      </w:r>
+      <w:r>
+        <w:rPr>
+          <w:rFonts w:ascii="Cambria Math" w:hAnsi="Cambria Math" w:cs="Courier New"/>
+        </w:rPr>
+        <w:tab/>
+      </w:r>
+      <w:r>
+        <w:rPr>
+          <w:rFonts w:ascii="Cambria Math" w:hAnsi="Cambria Math" w:cs="Courier New"/>
+        </w:rPr>
+        <w:tab/>
+        <w:t xml:space="preserve">Activities </w:t>
+      </w:r>
+    </w:p>
+    <w:p>
+      <w:pPr>
+        <w:jc w:val="both"/>
+        <w:rPr>
+          <w:rFonts w:ascii="Cambria Math" w:hAnsi="Cambria Math" w:cs="Courier New"/>
+        </w:rPr>
+      </w:pPr>
+      <w:r>
+        <w:rPr>
+          <w:rFonts w:ascii="Cambria Math" w:hAnsi="Cambria Math" w:cs="Courier New"/>
+        </w:rPr>
+        <w:t xml:space="preserve">The activities section is a section that will list a step-by-step process of how the separate artifacts </w:t>
+      </w:r>
+      <w:r>
+        <w:rPr>
+          <w:rFonts w:ascii="Cambria Math" w:hAnsi="Cambria Math" w:cs="Courier New"/>
+        </w:rPr>
+        <w:t xml:space="preserve">of the project will be produced in order to reach the completion of the project. </w:t>
+      </w:r>
+      <w:r>
+        <w:rPr>
+          <w:rFonts w:ascii="Cambria Math" w:hAnsi="Cambria Math" w:cs="Courier New"/>
+        </w:rPr>
+        <w:t xml:space="preserve">Each activity must be presented with a clear purpose, description, and must produce at least one artifact in consequence. </w:t>
+      </w:r>
+    </w:p>
+    <w:p>
+      <w:pPr>
+        <w:jc w:val="both"/>
+        <w:rPr>
+          <w:rFonts w:ascii="Cambria Math" w:hAnsi="Cambria Math" w:cs="Courier New"/>
+        </w:rPr>
+      </w:pPr>
+    </w:p>
+    <w:p>
+      <w:pPr>
+        <w:jc w:val="both"/>
+        <w:rPr>
+          <w:rFonts w:ascii="Cambria Math" w:hAnsi="Cambria Math" w:cs="Courier New"/>
+        </w:rPr>
+      </w:pPr>
+      <w:r>
+        <w:rPr>
+          <w:rFonts w:ascii="Cambria Math" w:hAnsi="Cambria Math" w:cs="Courier New"/>
+        </w:rPr>
+        <w:t xml:space="preserve">1.7.2. </w:t>
+      </w:r>
+      <w:r>
+        <w:rPr>
+          <w:rFonts w:ascii="Cambria Math" w:hAnsi="Cambria Math" w:cs="Courier New"/>
+        </w:rPr>
+        <w:tab/>
+      </w:r>
+      <w:r>
+        <w:rPr>
+          <w:rFonts w:ascii="Cambria Math" w:hAnsi="Cambria Math" w:cs="Courier New"/>
+        </w:rPr>
+        <w:tab/>
+        <w:t>Artifacts</w:t>
+      </w:r>
+    </w:p>
+    <w:p>
+      <w:pPr>
+        <w:jc w:val="both"/>
+        <w:rPr>
+          <w:rFonts w:ascii="Cambria Math" w:hAnsi="Cambria Math" w:cs="Courier New"/>
+        </w:rPr>
+      </w:pPr>
+      <w:r>
+        <w:rPr>
+          <w:rFonts w:ascii="Cambria Math" w:hAnsi="Cambria Math" w:cs="Courier New"/>
+        </w:rPr>
+        <w:t xml:space="preserve">An artifact is a by-product that is produced as a consequence of the development of a software project. </w:t>
+      </w:r>
+      <w:r>
+        <w:rPr>
+          <w:rFonts w:ascii="Cambria Math" w:hAnsi="Cambria Math" w:cs="Courier New"/>
+        </w:rPr>
+        <w:t xml:space="preserve">The artifacts segment will list each document that will be produced in the project. </w:t>
+      </w:r>
+      <w:r>
+        <w:rPr>
+          <w:rFonts w:ascii="Cambria Math" w:hAnsi="Cambria Math" w:cs="Courier New"/>
+        </w:rPr>
+        <w:t xml:space="preserve">Each artifact listed must come with a description that provides details about the role of that specific document in the completion of the project. </w:t>
+      </w:r>
+    </w:p>
+    <w:p>
+      <w:pPr>
+        <w:jc w:val="both"/>
+        <w:rPr>
+          <w:rFonts w:ascii="Cambria Math" w:hAnsi="Cambria Math" w:cs="Courier New"/>
+        </w:rPr>
+      </w:pPr>
+    </w:p>
+    <w:p>
+      <w:pPr>
+        <w:jc w:val="both"/>
+        <w:rPr>
+          <w:rFonts w:ascii="Cambria Math" w:hAnsi="Cambria Math" w:cs="Courier New"/>
+        </w:rPr>
+      </w:pPr>
+      <w:r>
+        <w:rPr>
+          <w:rFonts w:ascii="Cambria Math" w:hAnsi="Cambria Math" w:cs="Courier New"/>
+        </w:rPr>
+        <w:t xml:space="preserve">1.7.3. </w:t>
+      </w:r>
+      <w:r>
+        <w:rPr>
+          <w:rFonts w:ascii="Cambria Math" w:hAnsi="Cambria Math" w:cs="Courier New"/>
+        </w:rPr>
+        <w:tab/>
+      </w:r>
+      <w:r>
+        <w:rPr>
+          <w:rFonts w:ascii="Cambria Math" w:hAnsi="Cambria Math" w:cs="Courier New"/>
+        </w:rPr>
+        <w:tab/>
+        <w:t>Project Estimates</w:t>
+      </w:r>
+    </w:p>
+    <w:p>
+      <w:pPr>
+        <w:jc w:val="both"/>
+        <w:rPr>
+          <w:rFonts w:ascii="Cambria Math" w:hAnsi="Cambria Math" w:cs="Courier New"/>
+        </w:rPr>
+      </w:pPr>
+      <w:r>
+        <w:rPr>
+          <w:rFonts w:ascii="Cambria Math" w:hAnsi="Cambria Math" w:cs="Courier New"/>
+        </w:rPr>
+        <w:t>The project estimates section i</w:t>
+      </w:r>
+      <w:r>
+        <w:rPr>
+          <w:rFonts w:ascii="Cambria Math" w:hAnsi="Cambria Math" w:cs="Courier New"/>
+        </w:rPr>
+        <w:t>s for providing a realistic estimate</w:t>
+      </w:r>
+      <w:r>
+        <w:rPr>
+          <w:rFonts w:ascii="Cambria Math" w:hAnsi="Cambria Math" w:cs="Courier New"/>
+        </w:rPr>
+        <w:t xml:space="preserve"> for the cost</w:t>
+      </w:r>
+      <w:r>
+        <w:rPr>
+          <w:rFonts w:ascii="Cambria Math" w:hAnsi="Cambria Math" w:cs="Courier New"/>
+        </w:rPr>
+        <w:t>, as</w:t>
+      </w:r>
+      <w:r>
+        <w:rPr>
+          <w:rFonts w:ascii="Cambria Math" w:hAnsi="Cambria Math" w:cs="Courier New"/>
+        </w:rPr>
+        <w:t xml:space="preserve"> well as the schedule for the length of the project.</w:t>
+      </w:r>
+      <w:r>
+        <w:rPr>
+          <w:rFonts w:ascii="Cambria Math" w:hAnsi="Cambria Math" w:cs="Courier New"/>
+        </w:rPr>
+        <w:t xml:space="preserve"> This is done by summing the evaluat</w:t>
+      </w:r>
+      <w:r>
+        <w:rPr>
+          <w:rFonts w:ascii="Cambria Math" w:hAnsi="Cambria Math" w:cs="Courier New"/>
+        </w:rPr>
+        <w:t>ed</w:t>
+      </w:r>
+      <w:r>
+        <w:rPr>
+          <w:rFonts w:ascii="Cambria Math" w:hAnsi="Cambria Math" w:cs="Courier New"/>
+        </w:rPr>
+        <w:t xml:space="preserve"> cost of each artifact that’s produced throughout the conception of the project</w:t>
+      </w:r>
+      <w:r>
+        <w:rPr>
+          <w:rFonts w:ascii="Cambria Math" w:hAnsi="Cambria Math" w:cs="Courier New"/>
+        </w:rPr>
+        <w:t xml:space="preserve">. Each cost must be backed up by a basis of the </w:t>
+      </w:r>
+      <w:r>
+        <w:rPr>
+          <w:rFonts w:ascii="Cambria Math" w:hAnsi="Cambria Math" w:cs="Courier New"/>
+        </w:rPr>
+        <w:t>estimation.</w:t>
+      </w:r>
+    </w:p>
+    <w:p>
+      <w:pPr>
+        <w:jc w:val="both"/>
+        <w:rPr>
+          <w:rFonts w:ascii="Cambria Math" w:hAnsi="Cambria Math" w:cs="Courier New"/>
+        </w:rPr>
+      </w:pPr>
+    </w:p>
+    <w:p>
+      <w:pPr>
+        <w:jc w:val="both"/>
+        <w:rPr>
+          <w:rFonts w:ascii="Cambria Math" w:hAnsi="Cambria Math" w:cs="Courier New"/>
+        </w:rPr>
+      </w:pPr>
+      <w:r>
+        <w:rPr>
+          <w:rFonts w:ascii="Cambria Math" w:hAnsi="Cambria Math" w:cs="Courier New"/>
+        </w:rPr>
+        <w:t xml:space="preserve">1.7.4. </w:t>
+      </w:r>
+      <w:r>
+        <w:rPr>
+          <w:rFonts w:ascii="Cambria Math" w:hAnsi="Cambria Math" w:cs="Courier New"/>
+        </w:rPr>
+        <w:tab/>
+      </w:r>
+      <w:r>
+        <w:rPr>
+          <w:rFonts w:ascii="Cambria Math" w:hAnsi="Cambria Math" w:cs="Courier New"/>
+        </w:rPr>
+        <w:tab/>
+        <w:t>Activities Assignments</w:t>
+      </w:r>
+    </w:p>
+    <w:p>
+      <w:pPr>
+        <w:jc w:val="both"/>
+        <w:rPr>
+          <w:rFonts w:ascii="Cambria Math" w:hAnsi="Cambria Math" w:cs="Courier New"/>
+        </w:rPr>
+      </w:pPr>
+      <w:r>
+        <w:rPr>
+          <w:rFonts w:ascii="Cambria Math" w:hAnsi="Cambria Math" w:cs="Courier New"/>
+        </w:rPr>
+        <w:t xml:space="preserve">The </w:t>
+      </w:r>
+      <w:r>
+        <w:rPr>
+          <w:rFonts w:ascii="Cambria Math" w:hAnsi="Cambria Math" w:cs="Courier New"/>
+        </w:rPr>
+        <w:t>activities</w:t>
+      </w:r>
+      <w:r>
+        <w:rPr>
+          <w:rFonts w:ascii="Cambria Math" w:hAnsi="Cambria Math" w:cs="Courier New"/>
+        </w:rPr>
+        <w:t xml:space="preserve"> assignments are the specific assignments of tasks and </w:t>
+      </w:r>
+      <w:r>
+        <w:rPr>
+          <w:rFonts w:ascii="Cambria Math" w:hAnsi="Cambria Math" w:cs="Courier New"/>
+        </w:rPr>
+        <w:t>activities</w:t>
+      </w:r>
+      <w:r>
+        <w:rPr>
+          <w:rFonts w:ascii="Cambria Math" w:hAnsi="Cambria Math" w:cs="Courier New"/>
+        </w:rPr>
+        <w:t xml:space="preserve"> that are made to each </w:t>
+      </w:r>
+      <w:r>
+        <w:rPr>
+          <w:rFonts w:ascii="Cambria Math" w:hAnsi="Cambria Math" w:cs="Courier New"/>
+        </w:rPr>
+        <w:t>team</w:t>
+      </w:r>
+      <w:r>
+        <w:rPr>
+          <w:rFonts w:ascii="Cambria Math" w:hAnsi="Cambria Math" w:cs="Courier New"/>
+        </w:rPr>
+        <w:t xml:space="preserve"> member based on the members’</w:t>
+      </w:r>
+      <w:r>
+        <w:rPr>
+          <w:rFonts w:ascii="Cambria Math" w:hAnsi="Cambria Math" w:cs="Courier New"/>
+        </w:rPr>
+        <w:t xml:space="preserve"> skills, requirements, capacities, limitations and schedules.</w:t>
+      </w:r>
+    </w:p>
+    <w:p>
+      <w:pPr>
+        <w:jc w:val="both"/>
+        <w:rPr>
+          <w:rFonts w:ascii="Cambria Math" w:hAnsi="Cambria Math" w:cs="Courier New"/>
+        </w:rPr>
+      </w:pPr>
+    </w:p>
+    <w:p>
+      <w:pPr>
+        <w:jc w:val="both"/>
+        <w:rPr>
+          <w:rFonts w:ascii="Cambria Math" w:hAnsi="Cambria Math" w:cs="Courier New"/>
+        </w:rPr>
+      </w:pPr>
+      <w:r>
+        <w:rPr>
+          <w:rFonts w:ascii="Cambria Math" w:hAnsi="Cambria Math" w:cs="Courier New"/>
+        </w:rPr>
+        <w:t xml:space="preserve">1.7.5. </w:t>
+      </w:r>
+      <w:r>
+        <w:rPr>
+          <w:rFonts w:ascii="Cambria Math" w:hAnsi="Cambria Math" w:cs="Courier New"/>
+        </w:rPr>
+        <w:tab/>
+      </w:r>
+      <w:r>
+        <w:rPr>
+          <w:rFonts w:ascii="Cambria Math" w:hAnsi="Cambria Math" w:cs="Courier New"/>
+        </w:rPr>
+        <w:tab/>
+        <w:t>Schedule</w:t>
+      </w:r>
+    </w:p>
+    <w:p>
+      <w:pPr>
+        <w:jc w:val="both"/>
+        <w:rPr>
+          <w:rFonts w:ascii="Cambria Math" w:hAnsi="Cambria Math" w:cs="Courier New"/>
+        </w:rPr>
+      </w:pPr>
+      <w:r>
+        <w:rPr>
+          <w:rFonts w:ascii="Cambria Math" w:hAnsi="Cambria Math" w:cs="Courier New"/>
+        </w:rPr>
+        <w:t xml:space="preserve">The schedule section must present all the project’s deadlines, milestones, sprints, </w:t>
+      </w:r>
+      <w:r>
+        <w:rPr>
+          <w:rFonts w:ascii="Cambria Math" w:hAnsi="Cambria Math" w:cs="Courier New"/>
+        </w:rPr>
+        <w:t xml:space="preserve">iterations and other target dates in </w:t>
+      </w:r>
+      <w:r>
+        <w:rPr>
+          <w:rFonts w:ascii="Cambria Math" w:hAnsi="Cambria Math" w:cs="Courier New"/>
+        </w:rPr>
+        <w:t xml:space="preserve">the form </w:t>
+      </w:r>
+      <w:r>
+        <w:rPr>
+          <w:rFonts w:ascii="Cambria Math" w:hAnsi="Cambria Math" w:cs="Courier New"/>
+        </w:rPr>
+        <w:t xml:space="preserve">of a diagram or table. A Gantt chart is the ideal way to present a schedule as it outlines </w:t>
+      </w:r>
+      <w:r>
+        <w:rPr>
+          <w:rFonts w:ascii="Cambria Math" w:hAnsi="Cambria Math" w:cs="Courier New"/>
+        </w:rPr>
+        <w:t xml:space="preserve">the dates </w:t>
+      </w:r>
+      <w:r>
+        <w:rPr>
+          <w:rFonts w:ascii="Cambria Math" w:hAnsi="Cambria Math" w:cs="Courier New"/>
+        </w:rPr>
+        <w:t xml:space="preserve">all important </w:t>
+      </w:r>
+      <w:r>
+        <w:rPr>
+          <w:rFonts w:ascii="Cambria Math" w:hAnsi="Cambria Math" w:cs="Courier New"/>
+        </w:rPr>
+        <w:t>events</w:t>
+      </w:r>
+      <w:r>
+        <w:rPr>
+          <w:rFonts w:ascii="Cambria Math" w:hAnsi="Cambria Math" w:cs="Courier New"/>
+        </w:rPr>
+        <w:t xml:space="preserve"> from start to finish </w:t>
+      </w:r>
+      <w:r>
+        <w:rPr>
+          <w:rFonts w:ascii="Cambria Math" w:hAnsi="Cambria Math" w:cs="Courier New"/>
+        </w:rPr>
+        <w:t>in a clean and organized fashion.</w:t>
+      </w:r>
+    </w:p>
+    <w:p>
+      <w:pPr>
+        <w:jc w:val="both"/>
+        <w:rPr>
+          <w:rFonts w:ascii="Cambria Math" w:hAnsi="Cambria Math" w:cs="Courier New"/>
+        </w:rPr>
+      </w:pPr>
+    </w:p>
+    <w:p>
+      <w:pPr>
+        <w:jc w:val="both"/>
+        <w:rPr>
+          <w:rFonts w:ascii="Cambria Math" w:hAnsi="Cambria Math" w:cs="Courier New"/>
+        </w:rPr>
+      </w:pPr>
+      <w:r>
+        <w:rPr>
+          <w:rFonts w:ascii="Cambria Math" w:hAnsi="Cambria Math" w:cs="Courier New"/>
+        </w:rPr>
+        <w:t xml:space="preserve">1.7.6. </w:t>
+      </w:r>
+      <w:r>
+        <w:rPr>
+          <w:rFonts w:ascii="Cambria Math" w:hAnsi="Cambria Math" w:cs="Courier New"/>
+        </w:rPr>
+        <w:tab/>
+      </w:r>
+      <w:r>
+        <w:rPr>
+          <w:rFonts w:ascii="Cambria Math" w:hAnsi="Cambria Math" w:cs="Courier New"/>
+        </w:rPr>
+        <w:tab/>
+        <w:t>Risk</w:t>
+      </w:r>
+    </w:p>
+    <w:p>
+      <w:pPr>
+        <w:jc w:val="both"/>
+        <w:rPr>
+          <w:rFonts w:ascii="Cambria Math" w:hAnsi="Cambria Math" w:cs="Courier New"/>
+        </w:rPr>
+      </w:pPr>
+      <w:r>
+        <w:rPr>
+          <w:rFonts w:ascii="Cambria Math" w:hAnsi="Cambria Math" w:cs="Courier New"/>
+        </w:rPr>
+        <w:t>The risk section</w:t>
+      </w:r>
+      <w:r>
+        <w:rPr>
+          <w:rFonts w:ascii="Cambria Math" w:hAnsi="Cambria Math" w:cs="Courier New"/>
+        </w:rPr>
+        <w:t xml:space="preserve"> will present all </w:t>
+      </w:r>
+      <w:r>
+        <w:rPr>
+          <w:rFonts w:ascii="Cambria Math" w:hAnsi="Cambria Math" w:cs="Courier New"/>
+        </w:rPr>
+        <w:t>elements of risk of th</w:t>
+      </w:r>
+      <w:r>
+        <w:rPr>
+          <w:rFonts w:ascii="Cambria Math" w:hAnsi="Cambria Math" w:cs="Courier New"/>
+        </w:rPr>
+        <w:t>e project, including both early factors and late factors of risk</w:t>
+      </w:r>
+      <w:r>
+        <w:rPr>
+          <w:rFonts w:ascii="Cambria Math" w:hAnsi="Cambria Math" w:cs="Courier New"/>
+        </w:rPr>
+        <w:t>.</w:t>
+      </w:r>
+      <w:r>
+        <w:rPr>
+          <w:rFonts w:ascii="Cambria Math" w:hAnsi="Cambria Math" w:cs="Courier New"/>
+        </w:rPr>
+        <w:t xml:space="preserve"> </w:t>
+      </w:r>
+      <w:r>
+        <w:rPr>
+          <w:rFonts w:ascii="Cambria Math" w:hAnsi="Cambria Math" w:cs="Courier New"/>
+        </w:rPr>
+        <w:t xml:space="preserve"> Each risk must be </w:t>
+      </w:r>
+      <w:r>
+        <w:rPr>
+          <w:rFonts w:ascii="Cambria Math" w:hAnsi="Cambria Math" w:cs="Courier New"/>
+        </w:rPr>
+        <w:t>accompanied</w:t>
+      </w:r>
+      <w:r>
+        <w:rPr>
+          <w:rFonts w:ascii="Cambria Math" w:hAnsi="Cambria Math" w:cs="Courier New"/>
+        </w:rPr>
+        <w:t xml:space="preserve"> by a description and a consequence should the risk occur.</w:t>
+      </w:r>
+      <w:r>
+        <w:rPr>
+          <w:rFonts w:ascii="Cambria Math" w:hAnsi="Cambria Math" w:cs="Courier New"/>
+        </w:rPr>
+        <w:t xml:space="preserve"> They</w:t>
+      </w:r>
+      <w:r>
+        <w:rPr>
+          <w:rFonts w:ascii="Cambria Math" w:hAnsi="Cambria Math" w:cs="Courier New"/>
+        </w:rPr>
+        <w:t xml:space="preserve"> </w:t>
+      </w:r>
+      <w:r>
+        <w:rPr>
+          <w:rFonts w:ascii="Cambria Math" w:hAnsi="Cambria Math" w:cs="Courier New"/>
+        </w:rPr>
+        <w:t>may be presented in a table or list form.</w:t>
+      </w:r>
+    </w:p>
+    <w:p>
+      <w:pPr>
+        <w:jc w:val="both"/>
+        <w:rPr>
+          <w:rFonts w:ascii="Cambria Math" w:hAnsi="Cambria Math" w:cs="Courier New"/>
+        </w:rPr>
+      </w:pPr>
+    </w:p>
+    <w:p>
+      <w:pPr>
+        <w:jc w:val="both"/>
+        <w:rPr>
+          <w:rFonts w:ascii="Cambria Math" w:hAnsi="Cambria Math" w:cs="Courier New"/>
+        </w:rPr>
+      </w:pPr>
+      <w:r>
+        <w:rPr>
+          <w:rFonts w:ascii="Cambria Math" w:hAnsi="Cambria Math" w:cs="Courier New"/>
+        </w:rPr>
+        <w:t xml:space="preserve">1.8. </w:t>
+      </w:r>
+      <w:r>
+        <w:rPr>
+          <w:rFonts w:ascii="Cambria Math" w:hAnsi="Cambria Math" w:cs="Courier New"/>
+        </w:rPr>
+        <w:tab/>
+      </w:r>
+      <w:r>
+        <w:rPr>
+          <w:rFonts w:ascii="Cambria Math" w:hAnsi="Cambria Math" w:cs="Courier New"/>
+        </w:rPr>
+        <w:tab/>
+        <w:t>Prototyping</w:t>
+      </w:r>
+    </w:p>
+    <w:p>
+      <w:pPr>
+        <w:jc w:val="both"/>
+        <w:rPr>
+          <w:rFonts w:ascii="Cambria Math" w:hAnsi="Cambria Math" w:cs="Courier New"/>
+        </w:rPr>
+      </w:pPr>
+      <w:r>
+        <w:rPr>
+          <w:rFonts w:ascii="Cambria Math" w:hAnsi="Cambria Math" w:cs="Courier New"/>
+        </w:rPr>
+        <w:t xml:space="preserve">The prototype section is a description of what work has been completed so far in terms of </w:t>
+      </w:r>
+      <w:r>
+        <w:rPr>
+          <w:rFonts w:ascii="Cambria Math" w:hAnsi="Cambria Math" w:cs="Courier New"/>
+        </w:rPr>
+        <w:t>developing a</w:t>
+      </w:r>
+      <w:r>
+        <w:rPr>
+          <w:rFonts w:ascii="Cambria Math" w:hAnsi="Cambria Math" w:cs="Courier New"/>
+        </w:rPr>
+        <w:t xml:space="preserve"> prototype of the project. </w:t>
+      </w:r>
+      <w:r>
+        <w:rPr>
+          <w:rFonts w:ascii="Cambria Math" w:hAnsi="Cambria Math" w:cs="Courier New"/>
+        </w:rPr>
+        <w:t xml:space="preserve"> A prototype is an early model that is built before the final </w:t>
+      </w:r>
+      <w:r>
+        <w:rPr>
+          <w:rFonts w:ascii="Cambria Math" w:hAnsi="Cambria Math" w:cs="Courier New"/>
+        </w:rPr>
+        <w:t>release</w:t>
+      </w:r>
+      <w:r>
+        <w:rPr>
+          <w:rFonts w:ascii="Cambria Math" w:hAnsi="Cambria Math" w:cs="Courier New"/>
+        </w:rPr>
+        <w:t xml:space="preserve"> of a system or device. </w:t>
+      </w:r>
+      <w:r>
+        <w:rPr>
+          <w:rFonts w:ascii="Cambria Math" w:hAnsi="Cambria Math" w:cs="Courier New"/>
+        </w:rPr>
+        <w:t xml:space="preserve"> </w:t>
+      </w:r>
+      <w:r>
+        <w:rPr>
+          <w:rFonts w:ascii="Cambria Math" w:hAnsi="Cambria Math" w:cs="Courier New"/>
+        </w:rPr>
+        <w:t xml:space="preserve">The goal of this section is to decide whether the tools </w:t>
+      </w:r>
+      <w:r>
+        <w:rPr>
+          <w:rFonts w:ascii="Cambria Math" w:hAnsi="Cambria Math" w:cs="Courier New"/>
+        </w:rPr>
+        <w:t xml:space="preserve">and technologies </w:t>
+      </w:r>
+      <w:r>
+        <w:rPr>
+          <w:rFonts w:ascii="Cambria Math" w:hAnsi="Cambria Math" w:cs="Courier New"/>
+        </w:rPr>
+        <w:t xml:space="preserve">chosen for the completion of the project are appropriate </w:t>
+      </w:r>
+      <w:r>
+        <w:rPr>
+          <w:rFonts w:ascii="Cambria Math" w:hAnsi="Cambria Math" w:cs="Courier New"/>
+        </w:rPr>
+        <w:t>for the final release.</w:t>
+      </w:r>
+    </w:p>
+    <w:p>
+      <w:pPr>
+        <w:jc w:val="both"/>
+        <w:rPr>
+          <w:rFonts w:ascii="Cambria Math" w:hAnsi="Cambria Math" w:cs="Courier New"/>
+        </w:rPr>
+      </w:pPr>
+    </w:p>
+    <w:p>
+      <w:pPr>
+        <w:jc w:val="both"/>
+        <w:rPr>
+          <w:rFonts w:ascii="Cambria Math" w:hAnsi="Cambria Math" w:cs="Courier New"/>
+        </w:rPr>
+      </w:pPr>
+      <w:r>
+        <w:rPr>
+          <w:rFonts w:ascii="Cambria Math" w:hAnsi="Cambria Math" w:cs="Courier New"/>
+        </w:rPr>
+        <w:t xml:space="preserve">2.2. </w:t>
+      </w:r>
+      <w:r>
+        <w:rPr>
+          <w:rFonts w:ascii="Cambria Math" w:hAnsi="Cambria Math" w:cs="Courier New"/>
+        </w:rPr>
+        <w:tab/>
+      </w:r>
+      <w:r>
+        <w:rPr>
+          <w:rFonts w:ascii="Cambria Math" w:hAnsi="Cambria Math" w:cs="Courier New"/>
+        </w:rPr>
+        <w:tab/>
+        <w:t>Introduction to Part 2</w:t>
+      </w:r>
+    </w:p>
+    <w:p>
+      <w:pPr>
+        <w:jc w:val="both"/>
+        <w:rPr>
+          <w:rFonts w:ascii="Cambria Math" w:hAnsi="Cambria Math" w:cs="Courier New"/>
+        </w:rPr>
+      </w:pPr>
+      <w:r>
+        <w:rPr>
+          <w:rFonts w:ascii="Cambria Math" w:hAnsi="Cambria Math" w:cs="Courier New"/>
+        </w:rPr>
+        <w:t xml:space="preserve">The second introduction will introduce the user to the second large deliverable of the project. It is simply a brief description of what </w:t>
+      </w:r>
+      <w:r>
+        <w:rPr>
+          <w:rFonts w:ascii="Cambria Math" w:hAnsi="Cambria Math" w:cs="Courier New"/>
+        </w:rPr>
+        <w:t xml:space="preserve">information </w:t>
+      </w:r>
+      <w:r>
+        <w:rPr>
+          <w:rFonts w:ascii="Cambria Math" w:hAnsi="Cambria Math" w:cs="Courier New"/>
+        </w:rPr>
+        <w:t>is included in the entire document</w:t>
+      </w:r>
+      <w:r>
+        <w:rPr>
+          <w:rFonts w:ascii="Cambria Math" w:hAnsi="Cambria Math" w:cs="Courier New"/>
+        </w:rPr>
+        <w:t>.</w:t>
+      </w:r>
+    </w:p>
+    <w:p>
+      <w:pPr>
+        <w:jc w:val="both"/>
+        <w:rPr>
+          <w:rFonts w:ascii="Cambria Math" w:hAnsi="Cambria Math" w:cs="Courier New"/>
+        </w:rPr>
+      </w:pPr>
+    </w:p>
+    <w:p>
+      <w:pPr>
+        <w:jc w:val="both"/>
+        <w:rPr>
+          <w:rFonts w:ascii="Cambria Math" w:hAnsi="Cambria Math" w:cs="Courier New"/>
+        </w:rPr>
+      </w:pPr>
+      <w:r>
+        <w:rPr>
+          <w:rFonts w:ascii="Cambria Math" w:hAnsi="Cambria Math" w:cs="Courier New"/>
+        </w:rPr>
+        <w:t xml:space="preserve">2.3.1. </w:t>
+      </w:r>
+      <w:r>
+        <w:rPr>
+          <w:rFonts w:ascii="Cambria Math" w:hAnsi="Cambria Math" w:cs="Courier New"/>
+        </w:rPr>
+        <w:tab/>
+      </w:r>
+      <w:r>
+        <w:rPr>
+          <w:rFonts w:ascii="Cambria Math" w:hAnsi="Cambria Math" w:cs="Courier New"/>
+        </w:rPr>
+        <w:tab/>
+        <w:t>Architecture Diagram</w:t>
+      </w:r>
+    </w:p>
+    <w:p>
+      <w:pPr>
+        <w:jc w:val="both"/>
+        <w:rPr>
+          <w:rFonts w:ascii="Cambria Math" w:hAnsi="Cambria Math" w:cs="Courier New"/>
+        </w:rPr>
+      </w:pPr>
+      <w:r>
+        <w:rPr>
+          <w:rFonts w:ascii="Cambria Math" w:hAnsi="Cambria Math" w:cs="Courier New"/>
+        </w:rPr>
+        <w:t xml:space="preserve">The </w:t>
+      </w:r>
+      <w:r>
+        <w:rPr>
+          <w:rFonts w:ascii="Cambria Math" w:hAnsi="Cambria Math" w:cs="Courier New"/>
+        </w:rPr>
+        <w:t>architecture</w:t>
+      </w:r>
+      <w:r>
+        <w:rPr>
+          <w:rFonts w:ascii="Cambria Math" w:hAnsi="Cambria Math" w:cs="Courier New"/>
+        </w:rPr>
+        <w:t xml:space="preserve"> diagram section </w:t>
+      </w:r>
       <w:r>
         <w:rPr>
           <w:rFonts w:ascii="Cambria Math" w:hAnsi="Cambria Math" w:cs="Courier New"/>
         </w:rPr>
         <w:t>is</w:t>
       </w:r>
-      <w:proofErr w:type="gramEnd"/>
-      <w:r>
-        <w:rPr>
-          <w:rFonts w:ascii="Cambria Math" w:hAnsi="Cambria Math" w:cs="Courier New"/>
-        </w:rPr>
-        <w:t xml:space="preserve"> the group of individuals who compose the main workforce of the project. They are the source of labor of a project, and in the case of large projects, are typically divided into smaller groups for more organized work.</w:t>
-      </w:r>
-    </w:p>
-    <w:p>
-      <w:pPr>
-        <w:rPr>
-          <w:rFonts w:ascii="Cambria Math" w:hAnsi="Cambria Math" w:cs="Courier New"/>
-        </w:rPr>
-      </w:pPr>
-    </w:p>
-    <w:p>
-      <w:pPr>
-        <w:rPr>
-          <w:rFonts w:ascii="Cambria Math" w:hAnsi="Cambria Math" w:cs="Courier New"/>
-        </w:rPr>
-      </w:pPr>
-      <w:r>
-        <w:rPr>
-          <w:rFonts w:ascii="Cambria Math" w:hAnsi="Cambria Math" w:cs="Courier New"/>
-        </w:rPr>
-        <w:t xml:space="preserve">1.4.2. </w:t>
-      </w:r>
-      <w:r>
-        <w:rPr>
-          <w:rFonts w:ascii="Cambria Math" w:hAnsi="Cambria Math" w:cs="Courier New"/>
-        </w:rPr>
-        <w:tab/>
-      </w:r>
-      <w:r>
-        <w:rPr>
-          <w:rFonts w:ascii="Cambria Math" w:hAnsi="Cambria Math" w:cs="Courier New"/>
-        </w:rPr>
-        <w:tab/>
-        <w:t>Technical Resources</w:t>
-      </w:r>
-    </w:p>
-    <w:p>
-      <w:pPr>
+      <w:r>
+        <w:rPr>
+          <w:rFonts w:ascii="Cambria Math" w:hAnsi="Cambria Math" w:cs="Courier New"/>
+        </w:rPr>
+        <w:t xml:space="preserve"> an improved and more detailed version of the architecture diagram presented in the previous deliverable. </w:t>
+      </w:r>
+      <w:r>
+        <w:rPr>
+          <w:rFonts w:ascii="Cambria Math" w:hAnsi="Cambria Math" w:cs="Courier New"/>
+        </w:rPr>
+        <w:t xml:space="preserve">The system must be </w:t>
+      </w:r>
+      <w:r>
+        <w:rPr>
+          <w:rFonts w:ascii="Cambria Math" w:hAnsi="Cambria Math" w:cs="Courier New"/>
+        </w:rPr>
+        <w:t>divide</w:t>
+      </w:r>
+      <w:r>
+        <w:rPr>
+          <w:rFonts w:ascii="Cambria Math" w:hAnsi="Cambria Math" w:cs="Courier New"/>
+        </w:rPr>
+        <w:t xml:space="preserve">d into at least two systems for this diagram. </w:t>
+      </w:r>
+      <w:r>
+        <w:rPr>
+          <w:rFonts w:ascii="Cambria Math" w:hAnsi="Cambria Math" w:cs="Courier New"/>
+        </w:rPr>
+        <w:t>It</w:t>
+      </w:r>
+      <w:r>
+        <w:rPr>
+          <w:rFonts w:ascii="Cambria Math" w:hAnsi="Cambria Math" w:cs="Courier New"/>
+        </w:rPr>
+        <w:t xml:space="preserve"> </w:t>
+      </w:r>
+      <w:r>
+        <w:rPr>
+          <w:rFonts w:ascii="Cambria Math" w:hAnsi="Cambria Math" w:cs="Courier New"/>
+        </w:rPr>
+        <w:t xml:space="preserve">must </w:t>
+      </w:r>
+      <w:r>
+        <w:rPr>
+          <w:rFonts w:ascii="Cambria Math" w:hAnsi="Cambria Math" w:cs="Courier New"/>
+        </w:rPr>
+        <w:t>include</w:t>
+      </w:r>
+      <w:r>
+        <w:rPr>
+          <w:rFonts w:ascii="Cambria Math" w:hAnsi="Cambria Math" w:cs="Courier New"/>
+        </w:rPr>
+        <w:t xml:space="preserve"> a</w:t>
+      </w:r>
+      <w:r>
+        <w:rPr>
+          <w:rFonts w:ascii="Cambria Math" w:hAnsi="Cambria Math" w:cs="Courier New"/>
+        </w:rPr>
+        <w:t xml:space="preserve"> high-level description of the architecture of the system</w:t>
+      </w:r>
+      <w:r>
+        <w:rPr>
+          <w:rFonts w:ascii="Cambria Math" w:hAnsi="Cambria Math" w:cs="Courier New"/>
+        </w:rPr>
+        <w:t xml:space="preserve"> in addition to descriptions for each separate module included in the system,</w:t>
+      </w:r>
+      <w:r>
+        <w:rPr>
+          <w:rFonts w:ascii="Cambria Math" w:hAnsi="Cambria Math" w:cs="Courier New"/>
+        </w:rPr>
+        <w:t xml:space="preserve"> </w:t>
+      </w:r>
+      <w:r>
+        <w:rPr>
+          <w:rFonts w:ascii="Cambria Math" w:hAnsi="Cambria Math" w:cs="Courier New"/>
+        </w:rPr>
+        <w:t>accompanied</w:t>
+      </w:r>
+      <w:r>
+        <w:rPr>
+          <w:rFonts w:ascii="Cambria Math" w:hAnsi="Cambria Math" w:cs="Courier New"/>
+        </w:rPr>
+        <w:t xml:space="preserve"> with the visual diagram</w:t>
+      </w:r>
+      <w:r>
+        <w:rPr>
+          <w:rFonts w:ascii="Cambria Math" w:hAnsi="Cambria Math" w:cs="Courier New"/>
+        </w:rPr>
+        <w:t>.</w:t>
+      </w:r>
+    </w:p>
+    <w:p>
+      <w:pPr>
+        <w:jc w:val="both"/>
+        <w:rPr>
+          <w:rFonts w:ascii="Cambria Math" w:hAnsi="Cambria Math" w:cs="Courier New"/>
+        </w:rPr>
+      </w:pPr>
+    </w:p>
+    <w:p>
+      <w:pPr>
+        <w:jc w:val="both"/>
+        <w:rPr>
+          <w:rFonts w:ascii="Cambria Math" w:hAnsi="Cambria Math" w:cs="Courier New"/>
+        </w:rPr>
+      </w:pPr>
+      <w:r>
+        <w:rPr>
+          <w:rFonts w:ascii="Cambria Math" w:hAnsi="Cambria Math" w:cs="Courier New"/>
+        </w:rPr>
+        <w:t xml:space="preserve">2.3.2. </w:t>
+      </w:r>
+      <w:r>
+        <w:rPr>
+          <w:rFonts w:ascii="Cambria Math" w:hAnsi="Cambria Math" w:cs="Courier New"/>
+        </w:rPr>
+        <w:tab/>
+      </w:r>
+      <w:r>
+        <w:rPr>
+          <w:rFonts w:ascii="Cambria Math" w:hAnsi="Cambria Math" w:cs="Courier New"/>
+        </w:rPr>
+        <w:tab/>
+        <w:t>Subsystem Interfaces Specification</w:t>
+      </w:r>
+    </w:p>
+    <w:p>
+      <w:pPr>
+        <w:jc w:val="both"/>
+        <w:rPr>
+          <w:rFonts w:ascii="Cambria Math" w:hAnsi="Cambria Math" w:cs="Courier New"/>
+        </w:rPr>
+      </w:pPr>
+      <w:r>
+        <w:rPr>
+          <w:rFonts w:ascii="Cambria Math" w:hAnsi="Cambria Math" w:cs="Courier New"/>
+        </w:rPr>
+        <w:t xml:space="preserve">The subsystem interfaces specification section </w:t>
+      </w:r>
+      <w:r>
+        <w:rPr>
+          <w:rFonts w:ascii="Cambria Math" w:hAnsi="Cambria Math" w:cs="Courier New"/>
+        </w:rPr>
+        <w:t>is the section that will describe the specifications of the interactions between</w:t>
+      </w:r>
+      <w:r>
+        <w:rPr>
+          <w:rFonts w:ascii="Cambria Math" w:hAnsi="Cambria Math" w:cs="Courier New"/>
+        </w:rPr>
+        <w:t xml:space="preserve"> the software</w:t>
+      </w:r>
+      <w:r>
+        <w:rPr>
+          <w:rFonts w:ascii="Cambria Math" w:hAnsi="Cambria Math" w:cs="Courier New"/>
+        </w:rPr>
+        <w:t xml:space="preserve"> interfaces </w:t>
+      </w:r>
+      <w:r>
+        <w:rPr>
+          <w:rFonts w:ascii="Cambria Math" w:hAnsi="Cambria Math" w:cs="Courier New"/>
+        </w:rPr>
+        <w:t>of</w:t>
+      </w:r>
+      <w:r>
+        <w:rPr>
+          <w:rFonts w:ascii="Cambria Math" w:hAnsi="Cambria Math" w:cs="Courier New"/>
+        </w:rPr>
+        <w:t xml:space="preserve"> the components of the project. These are most likely presented as the function calls </w:t>
+      </w:r>
+      <w:r>
+        <w:rPr>
+          <w:rFonts w:ascii="Cambria Math" w:hAnsi="Cambria Math" w:cs="Courier New"/>
+        </w:rPr>
+        <w:t>and message passing that occur.</w:t>
+      </w:r>
+      <w:r>
+        <w:rPr>
+          <w:rFonts w:ascii="Cambria Math" w:hAnsi="Cambria Math" w:cs="Courier New"/>
+        </w:rPr>
+        <w:t xml:space="preserve"> </w:t>
+      </w:r>
+      <w:r>
+        <w:rPr>
+          <w:rFonts w:ascii="Cambria Math" w:hAnsi="Cambria Math" w:cs="Courier New"/>
+        </w:rPr>
+        <w:t>They must be accompanied with descriptions of the parameters passed</w:t>
+      </w:r>
+      <w:r>
+        <w:rPr>
+          <w:rFonts w:ascii="Cambria Math" w:hAnsi="Cambria Math" w:cs="Courier New"/>
+        </w:rPr>
+        <w:t xml:space="preserve"> of the function calls, including possible valid and invalid </w:t>
+      </w:r>
+      <w:r>
+        <w:rPr>
+          <w:rFonts w:ascii="Cambria Math" w:hAnsi="Cambria Math" w:cs="Courier New"/>
+        </w:rPr>
+        <w:t xml:space="preserve">ranges of </w:t>
+      </w:r>
+      <w:r>
+        <w:rPr>
+          <w:rFonts w:ascii="Cambria Math" w:hAnsi="Cambria Math" w:cs="Courier New"/>
+        </w:rPr>
+        <w:t>values.</w:t>
+      </w:r>
+    </w:p>
+    <w:p>
+      <w:pPr>
+        <w:jc w:val="both"/>
+        <w:rPr>
+          <w:rFonts w:ascii="Cambria Math" w:hAnsi="Cambria Math" w:cs="Courier New"/>
+        </w:rPr>
+      </w:pPr>
+    </w:p>
+    <w:p>
+      <w:pPr>
+        <w:jc w:val="both"/>
+        <w:rPr>
+          <w:rFonts w:ascii="Cambria Math" w:hAnsi="Cambria Math" w:cs="Courier New"/>
+        </w:rPr>
+      </w:pPr>
+      <w:r>
+        <w:rPr>
+          <w:rFonts w:ascii="Cambria Math" w:hAnsi="Cambria Math" w:cs="Courier New"/>
+        </w:rPr>
+        <w:t xml:space="preserve">2.4.1. </w:t>
+      </w:r>
+      <w:r>
+        <w:rPr>
+          <w:rFonts w:ascii="Cambria Math" w:hAnsi="Cambria Math" w:cs="Courier New"/>
+        </w:rPr>
+        <w:tab/>
+      </w:r>
+      <w:r>
+        <w:rPr>
+          <w:rFonts w:ascii="Cambria Math" w:hAnsi="Cambria Math" w:cs="Courier New"/>
+        </w:rPr>
+        <w:tab/>
+        <w:t>Detailed Design Diagram</w:t>
+      </w:r>
+    </w:p>
+    <w:p>
+      <w:pPr>
+        <w:jc w:val="both"/>
+        <w:rPr>
+          <w:rFonts w:ascii="Cambria Math" w:hAnsi="Cambria Math" w:cs="Courier New"/>
+        </w:rPr>
+      </w:pPr>
+      <w:r>
+        <w:rPr>
+          <w:rFonts w:ascii="Cambria Math" w:hAnsi="Cambria Math" w:cs="Courier New"/>
+        </w:rPr>
+        <w:t xml:space="preserve">The detailed design diagram is a diagram that </w:t>
+      </w:r>
+      <w:r>
+        <w:rPr>
+          <w:rFonts w:ascii="Cambria Math" w:hAnsi="Cambria Math" w:cs="Courier New"/>
+        </w:rPr>
+        <w:t xml:space="preserve">describes the internal structure of the subsystems depicted in the project. </w:t>
+      </w:r>
+      <w:r>
+        <w:rPr>
+          <w:rFonts w:ascii="Cambria Math" w:hAnsi="Cambria Math" w:cs="Courier New"/>
+        </w:rPr>
+        <w:t xml:space="preserve">This must be presented as a UML diagram, and must include </w:t>
+      </w:r>
+      <w:r>
+        <w:rPr>
+          <w:rFonts w:ascii="Cambria Math" w:hAnsi="Cambria Math" w:cs="Courier New"/>
+        </w:rPr>
+        <w:t xml:space="preserve">descriptions that </w:t>
+      </w:r>
+      <w:r>
+        <w:rPr>
+          <w:rFonts w:ascii="Cambria Math" w:hAnsi="Cambria Math" w:cs="Courier New"/>
+        </w:rPr>
+        <w:t xml:space="preserve">explain the rationale of the designs, in addition to any </w:t>
+      </w:r>
+      <w:r>
+        <w:rPr>
+          <w:rFonts w:ascii="Cambria Math" w:hAnsi="Cambria Math" w:cs="Courier New"/>
+        </w:rPr>
+        <w:t>extra information that is not p</w:t>
+      </w:r>
+      <w:r>
+        <w:rPr>
+          <w:rFonts w:ascii="Cambria Math" w:hAnsi="Cambria Math" w:cs="Courier New"/>
+        </w:rPr>
+        <w:t>resent in the diagram</w:t>
+      </w:r>
+      <w:r>
+        <w:rPr>
+          <w:rFonts w:ascii="Cambria Math" w:hAnsi="Cambria Math" w:cs="Courier New"/>
+        </w:rPr>
+        <w:t>.</w:t>
+      </w:r>
+    </w:p>
+    <w:p>
+      <w:pPr>
+        <w:jc w:val="both"/>
+        <w:rPr>
+          <w:rFonts w:ascii="Cambria Math" w:hAnsi="Cambria Math" w:cs="Courier New"/>
+        </w:rPr>
+      </w:pPr>
+    </w:p>
+    <w:p>
+      <w:pPr>
+        <w:jc w:val="both"/>
+        <w:rPr>
+          <w:rFonts w:ascii="Cambria Math" w:hAnsi="Cambria Math" w:cs="Courier New"/>
+        </w:rPr>
+      </w:pPr>
+      <w:r>
+        <w:rPr>
+          <w:rFonts w:ascii="Cambria Math" w:hAnsi="Cambria Math" w:cs="Courier New"/>
+        </w:rPr>
+        <w:t xml:space="preserve">2.4.2. </w:t>
+      </w:r>
+      <w:r>
+        <w:rPr>
+          <w:rFonts w:ascii="Cambria Math" w:hAnsi="Cambria Math" w:cs="Courier New"/>
+        </w:rPr>
+        <w:tab/>
+      </w:r>
+      <w:r>
+        <w:rPr>
+          <w:rFonts w:ascii="Cambria Math" w:hAnsi="Cambria Math" w:cs="Courier New"/>
+        </w:rPr>
+        <w:tab/>
+        <w:t xml:space="preserve">Unit Description </w:t>
+      </w:r>
+    </w:p>
+    <w:p>
+      <w:pPr>
+        <w:jc w:val="both"/>
+        <w:rPr>
+          <w:rFonts w:ascii="Cambria Math" w:hAnsi="Cambria Math" w:cs="Courier New"/>
+        </w:rPr>
+      </w:pPr>
+      <w:r>
+        <w:rPr>
+          <w:rFonts w:ascii="Cambria Math" w:hAnsi="Cambria Math" w:cs="Courier New"/>
+        </w:rPr>
+        <w:t xml:space="preserve">The unit description section is the section that lists each class that’s present in the subsystem and </w:t>
+      </w:r>
+      <w:r>
+        <w:rPr>
+          <w:rFonts w:ascii="Cambria Math" w:hAnsi="Cambria Math" w:cs="Courier New"/>
+        </w:rPr>
+        <w:t xml:space="preserve">accompanies them with a description of the purpose and </w:t>
+      </w:r>
+      <w:r>
+        <w:rPr>
+          <w:rFonts w:ascii="Cambria Math" w:hAnsi="Cambria Math" w:cs="Courier New"/>
+        </w:rPr>
+        <w:t xml:space="preserve">function </w:t>
+      </w:r>
+      <w:r>
+        <w:rPr>
+          <w:rFonts w:ascii="Cambria Math" w:hAnsi="Cambria Math" w:cs="Courier New"/>
+        </w:rPr>
+        <w:t xml:space="preserve">of the class. </w:t>
+      </w:r>
+      <w:r>
+        <w:rPr>
+          <w:rFonts w:ascii="Cambria Math" w:hAnsi="Cambria Math" w:cs="Courier New"/>
+        </w:rPr>
+        <w:t xml:space="preserve">In addition, they are </w:t>
+      </w:r>
+      <w:r>
+        <w:rPr>
+          <w:rFonts w:ascii="Cambria Math" w:hAnsi="Cambria Math" w:cs="Courier New"/>
+        </w:rPr>
+        <w:t>accompanied</w:t>
+      </w:r>
+      <w:r>
+        <w:rPr>
+          <w:rFonts w:ascii="Cambria Math" w:hAnsi="Cambria Math" w:cs="Courier New"/>
+        </w:rPr>
+        <w:t xml:space="preserve"> by all attributes and methods of the class. </w:t>
+      </w:r>
+      <w:r>
+        <w:rPr>
+          <w:rFonts w:ascii="Cambria Math" w:hAnsi="Cambria Math" w:cs="Courier New"/>
+        </w:rPr>
+        <w:t>They may also be notes and reminders that are there to give any extra information for the programmers who are implementing the classes.</w:t>
+      </w:r>
+    </w:p>
+    <w:p>
+      <w:pPr>
+        <w:jc w:val="both"/>
+        <w:rPr>
+          <w:rFonts w:ascii="Cambria Math" w:hAnsi="Cambria Math" w:cs="Courier New"/>
+        </w:rPr>
+      </w:pPr>
+    </w:p>
+    <w:p>
+      <w:pPr>
+        <w:jc w:val="both"/>
+        <w:rPr>
+          <w:rFonts w:ascii="Cambria Math" w:hAnsi="Cambria Math" w:cs="Courier New"/>
+        </w:rPr>
+      </w:pPr>
+      <w:r>
+        <w:rPr>
+          <w:rFonts w:ascii="Cambria Math" w:hAnsi="Cambria Math" w:cs="Courier New"/>
+        </w:rPr>
+        <w:t xml:space="preserve">2.5. </w:t>
+      </w:r>
+      <w:r>
+        <w:rPr>
+          <w:rFonts w:ascii="Cambria Math" w:hAnsi="Cambria Math" w:cs="Courier New"/>
+        </w:rPr>
+        <w:tab/>
+      </w:r>
+      <w:r>
+        <w:rPr>
+          <w:rFonts w:ascii="Cambria Math" w:hAnsi="Cambria Math" w:cs="Courier New"/>
+        </w:rPr>
+        <w:tab/>
+        <w:t>Dynamic Design Scenario</w:t>
+      </w:r>
+    </w:p>
+    <w:p>
+      <w:pPr>
+        <w:jc w:val="both"/>
+        <w:rPr>
+          <w:rFonts w:ascii="Cambria Math" w:hAnsi="Cambria Math" w:cs="Courier New"/>
+        </w:rPr>
+      </w:pPr>
+      <w:r>
+        <w:rPr>
+          <w:rFonts w:ascii="Cambria Math" w:hAnsi="Cambria Math" w:cs="Courier New"/>
+        </w:rPr>
+        <w:t xml:space="preserve">The dynamic design scenario is a list of two </w:t>
+      </w:r>
+      <w:r>
+        <w:rPr>
+          <w:rFonts w:ascii="Cambria Math" w:hAnsi="Cambria Math" w:cs="Courier New"/>
+        </w:rPr>
+        <w:t>vital and substantial use cases of the system.</w:t>
+      </w:r>
+      <w:r>
+        <w:rPr>
+          <w:rFonts w:ascii="Cambria Math" w:hAnsi="Cambria Math" w:cs="Courier New"/>
+        </w:rPr>
+        <w:t xml:space="preserve"> These use cases must have at least 3 system operations, and the scenarios </w:t>
+      </w:r>
+      <w:r>
+        <w:rPr>
+          <w:rFonts w:ascii="Cambria Math" w:hAnsi="Cambria Math" w:cs="Courier New"/>
+        </w:rPr>
+        <w:t>listed</w:t>
+      </w:r>
+      <w:r>
+        <w:rPr>
+          <w:rFonts w:ascii="Cambria Math" w:hAnsi="Cambria Math" w:cs="Courier New"/>
+        </w:rPr>
+        <w:t xml:space="preserve"> must</w:t>
+      </w:r>
+      <w:r>
+        <w:rPr>
+          <w:rFonts w:ascii="Cambria Math" w:hAnsi="Cambria Math" w:cs="Courier New"/>
+        </w:rPr>
+        <w:t xml:space="preserve"> in</w:t>
+      </w:r>
+      <w:r>
+        <w:rPr>
+          <w:rFonts w:ascii="Cambria Math" w:hAnsi="Cambria Math" w:cs="Courier New"/>
+        </w:rPr>
+        <w:t xml:space="preserve">clude system sequence diagrams </w:t>
+      </w:r>
+      <w:r>
+        <w:rPr>
+          <w:rFonts w:ascii="Cambria Math" w:hAnsi="Cambria Math" w:cs="Courier New"/>
+        </w:rPr>
+        <w:t xml:space="preserve">and operational contracts. </w:t>
+      </w:r>
+    </w:p>
+    <w:p>
+      <w:pPr>
+        <w:jc w:val="both"/>
+        <w:rPr>
+          <w:rFonts w:ascii="Cambria Math" w:hAnsi="Cambria Math" w:cs="Courier New"/>
+        </w:rPr>
+      </w:pPr>
+    </w:p>
+    <w:p>
+      <w:pPr>
+        <w:jc w:val="both"/>
+        <w:rPr>
+          <w:rFonts w:ascii="Cambria Math" w:hAnsi="Cambria Math" w:cs="Courier New"/>
+        </w:rPr>
+      </w:pPr>
+      <w:r>
+        <w:rPr>
+          <w:rFonts w:ascii="Cambria Math" w:hAnsi="Cambria Math" w:cs="Courier New"/>
+        </w:rPr>
+        <w:t xml:space="preserve">2.6. </w:t>
+      </w:r>
+      <w:r>
+        <w:rPr>
+          <w:rFonts w:ascii="Cambria Math" w:hAnsi="Cambria Math" w:cs="Courier New"/>
+        </w:rPr>
+        <w:tab/>
+      </w:r>
+      <w:r>
+        <w:rPr>
+          <w:rFonts w:ascii="Cambria Math" w:hAnsi="Cambria Math" w:cs="Courier New"/>
+        </w:rPr>
+        <w:tab/>
+        <w:t>Estimation</w:t>
+      </w:r>
+    </w:p>
+    <w:p>
+      <w:pPr>
+        <w:jc w:val="both"/>
+        <w:rPr>
+          <w:rFonts w:ascii="Cambria Math" w:hAnsi="Cambria Math" w:cs="Courier New"/>
+        </w:rPr>
+      </w:pPr>
+      <w:r>
+        <w:rPr>
+          <w:rFonts w:ascii="Cambria Math" w:hAnsi="Cambria Math" w:cs="Courier New"/>
+        </w:rPr>
+        <w:t xml:space="preserve">The estimation section is a list of all modules that have been identified so far, accompanied by a new estimate for each one. </w:t>
+      </w:r>
+      <w:r>
+        <w:rPr>
+          <w:rFonts w:ascii="Cambria Math" w:hAnsi="Cambria Math" w:cs="Courier New"/>
+        </w:rPr>
+        <w:t xml:space="preserve">The revision must also include the newly estimated costs of integration, testing, and </w:t>
+      </w:r>
+      <w:r>
+        <w:rPr>
+          <w:rFonts w:ascii="Cambria Math" w:hAnsi="Cambria Math" w:cs="Courier New"/>
+        </w:rPr>
+        <w:t>additional</w:t>
+      </w:r>
+      <w:r>
+        <w:rPr>
+          <w:rFonts w:ascii="Cambria Math" w:hAnsi="Cambria Math" w:cs="Courier New"/>
+        </w:rPr>
+        <w:t xml:space="preserve"> documentation.</w:t>
+      </w:r>
+    </w:p>
+    <w:p>
+      <w:pPr>
+        <w:jc w:val="both"/>
+        <w:rPr>
+          <w:rFonts w:ascii="Cambria Math" w:hAnsi="Cambria Math" w:cs="Courier New"/>
+        </w:rPr>
+      </w:pPr>
+    </w:p>
+    <w:p>
+      <w:pPr>
+        <w:jc w:val="both"/>
+        <w:rPr>
+          <w:rFonts w:ascii="Cambria Math" w:hAnsi="Cambria Math" w:cs="Courier New"/>
+        </w:rPr>
+      </w:pPr>
+      <w:r>
+        <w:rPr>
+          <w:rFonts w:ascii="Cambria Math" w:hAnsi="Cambria Math" w:cs="Courier New"/>
+        </w:rPr>
+        <w:t xml:space="preserve">2.7. </w:t>
+      </w:r>
+      <w:r>
+        <w:rPr>
+          <w:rFonts w:ascii="Cambria Math" w:hAnsi="Cambria Math" w:cs="Courier New"/>
+        </w:rPr>
+        <w:tab/>
+      </w:r>
+      <w:r>
+        <w:rPr>
+          <w:rFonts w:ascii="Cambria Math" w:hAnsi="Cambria Math" w:cs="Courier New"/>
+        </w:rPr>
+        <w:tab/>
+        <w:t>Rapid Prototyping and Risk</w:t>
+      </w:r>
+    </w:p>
+    <w:p>
+      <w:pPr>
+        <w:jc w:val="both"/>
+        <w:rPr>
+          <w:rFonts w:ascii="Cambria Math" w:hAnsi="Cambria Math" w:cs="Courier New"/>
+        </w:rPr>
+      </w:pPr>
+      <w:r>
+        <w:rPr>
+          <w:rFonts w:ascii="Cambria Math" w:hAnsi="Cambria Math" w:cs="Courier New"/>
+        </w:rPr>
+        <w:t xml:space="preserve">The rapid prototyping and risk section lists the prototypes of the system </w:t>
+      </w:r>
+      <w:r>
+        <w:rPr>
+          <w:rFonts w:ascii="Cambria Math" w:hAnsi="Cambria Math" w:cs="Courier New"/>
+        </w:rPr>
+        <w:t xml:space="preserve">completed so far. The list must be accompanied by all information pertaining to the </w:t>
+      </w:r>
+      <w:r>
+        <w:rPr>
+          <w:rFonts w:ascii="Cambria Math" w:hAnsi="Cambria Math" w:cs="Courier New"/>
+        </w:rPr>
+        <w:t xml:space="preserve">models, </w:t>
+      </w:r>
+      <w:r>
+        <w:rPr>
+          <w:rFonts w:ascii="Cambria Math" w:hAnsi="Cambria Math" w:cs="Courier New"/>
+        </w:rPr>
+        <w:t>including</w:t>
+      </w:r>
+      <w:r>
+        <w:rPr>
+          <w:rFonts w:ascii="Cambria Math" w:hAnsi="Cambria Math" w:cs="Courier New"/>
+        </w:rPr>
+        <w:t xml:space="preserve"> classes, modules, </w:t>
+      </w:r>
+      <w:r>
+        <w:rPr>
+          <w:rFonts w:ascii="Cambria Math" w:hAnsi="Cambria Math" w:cs="Courier New"/>
+        </w:rPr>
+        <w:t xml:space="preserve">drivers, </w:t>
+      </w:r>
+      <w:r>
+        <w:rPr>
+          <w:rFonts w:ascii="Cambria Math" w:hAnsi="Cambria Math" w:cs="Courier New"/>
+        </w:rPr>
+        <w:t>frameworks, database, and other technologies used.</w:t>
+      </w:r>
+      <w:r>
+        <w:rPr>
+          <w:rFonts w:ascii="Cambria Math" w:hAnsi="Cambria Math" w:cs="Courier New"/>
+        </w:rPr>
+        <w:t xml:space="preserve"> </w:t>
+      </w:r>
+      <w:r>
+        <w:rPr>
+          <w:rFonts w:ascii="Cambria Math" w:hAnsi="Cambria Math" w:cs="Courier New"/>
+        </w:rPr>
+        <w:t xml:space="preserve">Each prototype has a description </w:t>
+      </w:r>
+      <w:r>
+        <w:rPr>
+          <w:rFonts w:ascii="Cambria Math" w:hAnsi="Cambria Math" w:cs="Courier New"/>
+        </w:rPr>
+        <w:t xml:space="preserve">of the effect of its </w:t>
+      </w:r>
+      <w:r>
+        <w:rPr>
+          <w:rFonts w:ascii="Cambria Math" w:hAnsi="Cambria Math" w:cs="Courier New"/>
+        </w:rPr>
+        <w:t xml:space="preserve">model, in addition to the effects </w:t>
+      </w:r>
+      <w:r>
+        <w:rPr>
+          <w:rFonts w:ascii="Cambria Math" w:hAnsi="Cambria Math" w:cs="Courier New"/>
+        </w:rPr>
+        <w:t>on</w:t>
+      </w:r>
+      <w:r>
+        <w:rPr>
+          <w:rFonts w:ascii="Cambria Math" w:hAnsi="Cambria Math" w:cs="Courier New"/>
+        </w:rPr>
+        <w:t xml:space="preserve"> the risks previously mentioned, </w:t>
+      </w:r>
+      <w:r>
+        <w:rPr>
+          <w:rFonts w:ascii="Cambria Math" w:hAnsi="Cambria Math" w:cs="Courier New"/>
+        </w:rPr>
+        <w:t>the effects on the estimate</w:t>
+      </w:r>
+      <w:r>
+        <w:rPr>
+          <w:rFonts w:ascii="Cambria Math" w:hAnsi="Cambria Math" w:cs="Courier New"/>
+        </w:rPr>
+        <w:t xml:space="preserve">, and the changes </w:t>
+      </w:r>
+      <w:r>
+        <w:rPr>
+          <w:rFonts w:ascii="Cambria Math" w:hAnsi="Cambria Math" w:cs="Courier New"/>
+        </w:rPr>
+        <w:t>made in</w:t>
+      </w:r>
+      <w:r>
+        <w:rPr>
+          <w:rFonts w:ascii="Cambria Math" w:hAnsi="Cambria Math" w:cs="Courier New"/>
+        </w:rPr>
+        <w:t xml:space="preserve"> the</w:t>
+      </w:r>
+      <w:r>
+        <w:rPr>
+          <w:rFonts w:ascii="Cambria Math" w:hAnsi="Cambria Math" w:cs="Courier New"/>
+        </w:rPr>
+        <w:t xml:space="preserve"> scope because </w:t>
+      </w:r>
+      <w:r>
+        <w:rPr>
+          <w:rFonts w:ascii="Cambria Math" w:hAnsi="Cambria Math" w:cs="Courier New"/>
+        </w:rPr>
+        <w:t>of them</w:t>
+      </w:r>
+      <w:r>
+        <w:rPr>
+          <w:rFonts w:ascii="Cambria Math" w:hAnsi="Cambria Math" w:cs="Courier New"/>
+        </w:rPr>
+        <w:t>.</w:t>
+      </w:r>
+    </w:p>
+    <w:p>
+      <w:pPr>
+        <w:jc w:val="both"/>
+        <w:rPr>
+          <w:rFonts w:ascii="Cambria Math" w:hAnsi="Cambria Math" w:cs="Courier New"/>
+        </w:rPr>
+      </w:pPr>
+    </w:p>
+    <w:p>
+      <w:pPr>
+        <w:jc w:val="both"/>
+        <w:rPr>
+          <w:rFonts w:ascii="Cambria Math" w:hAnsi="Cambria Math" w:cs="Courier New"/>
+        </w:rPr>
+      </w:pPr>
+      <w:r>
+        <w:rPr>
+          <w:rFonts w:ascii="Cambria Math" w:hAnsi="Cambria Math" w:cs="Courier New"/>
+        </w:rPr>
+        <w:t xml:space="preserve">3.2. </w:t>
+      </w:r>
+      <w:r>
+        <w:rPr>
+          <w:rFonts w:ascii="Cambria Math" w:hAnsi="Cambria Math" w:cs="Courier New"/>
+        </w:rPr>
+        <w:tab/>
+      </w:r>
+      <w:r>
+        <w:rPr>
+          <w:rFonts w:ascii="Cambria Math" w:hAnsi="Cambria Math" w:cs="Courier New"/>
+        </w:rPr>
+        <w:tab/>
+        <w:t>Introduction</w:t>
+      </w:r>
+      <w:r>
+        <w:rPr>
+          <w:rFonts w:ascii="Cambria Math" w:hAnsi="Cambria Math" w:cs="Courier New"/>
+        </w:rPr>
+        <w:t xml:space="preserve"> to Part 3</w:t>
+      </w:r>
+    </w:p>
+    <w:p>
+      <w:pPr>
+        <w:jc w:val="both"/>
+        <w:rPr>
+          <w:rFonts w:ascii="Cambria Math" w:hAnsi="Cambria Math" w:cs="Courier New"/>
+        </w:rPr>
+      </w:pPr>
+      <w:r>
+        <w:rPr>
+          <w:rFonts w:ascii="Cambria Math" w:hAnsi="Cambria Math" w:cs="Courier New"/>
+        </w:rPr>
+        <w:t xml:space="preserve">The third introduction will introduce the user to the </w:t>
+      </w:r>
+      <w:r>
+        <w:rPr>
+          <w:rFonts w:ascii="Cambria Math" w:hAnsi="Cambria Math" w:cs="Courier New"/>
+        </w:rPr>
+        <w:t>third</w:t>
+      </w:r>
+      <w:r>
+        <w:rPr>
+          <w:rFonts w:ascii="Cambria Math" w:hAnsi="Cambria Math" w:cs="Courier New"/>
+        </w:rPr>
+        <w:t xml:space="preserve"> large deliverable of the project. It is simply a brief description of what information is included in the entire document.</w:t>
+      </w:r>
+    </w:p>
+    <w:p>
+      <w:pPr>
+        <w:jc w:val="both"/>
+        <w:rPr>
+          <w:rFonts w:ascii="Cambria Math" w:hAnsi="Cambria Math" w:cs="Courier New"/>
+        </w:rPr>
+      </w:pPr>
+    </w:p>
+    <w:p>
+      <w:pPr>
+        <w:jc w:val="both"/>
+        <w:rPr>
+          <w:rFonts w:ascii="Cambria Math" w:hAnsi="Cambria Math" w:cs="Courier New"/>
+        </w:rPr>
+      </w:pPr>
+      <w:r>
+        <w:rPr>
+          <w:rFonts w:ascii="Cambria Math" w:hAnsi="Cambria Math" w:cs="Courier New"/>
+        </w:rPr>
+        <w:t xml:space="preserve">3.3.1.1. </w:t>
+      </w:r>
+      <w:r>
+        <w:rPr>
+          <w:rFonts w:ascii="Cambria Math" w:hAnsi="Cambria Math" w:cs="Courier New"/>
+        </w:rPr>
+        <w:tab/>
+      </w:r>
+      <w:r>
+        <w:rPr>
+          <w:rFonts w:ascii="Cambria Math" w:hAnsi="Cambria Math" w:cs="Courier New"/>
+        </w:rPr>
+        <w:tab/>
+        <w:t>Tested Items</w:t>
+      </w:r>
+    </w:p>
+    <w:p>
+      <w:pPr>
+        <w:jc w:val="both"/>
+        <w:rPr>
+          <w:rFonts w:ascii="Cambria Math" w:hAnsi="Cambria Math" w:cs="Courier New"/>
+        </w:rPr>
+      </w:pPr>
+      <w:r>
+        <w:rPr>
+          <w:rFonts w:ascii="Cambria Math" w:hAnsi="Cambria Math" w:cs="Courier New"/>
+        </w:rPr>
+        <w:t>The tested items section is a list of all items and components that have been tested so far, including the test cases that were applied during the process.</w:t>
+      </w:r>
+      <w:r>
+        <w:rPr>
+          <w:rFonts w:ascii="Cambria Math" w:hAnsi="Cambria Math" w:cs="Courier New"/>
+        </w:rPr>
+        <w:t xml:space="preserve"> Each tested item is accompanied with a description that </w:t>
+      </w:r>
+      <w:r>
+        <w:rPr>
+          <w:rFonts w:ascii="Cambria Math" w:hAnsi="Cambria Math" w:cs="Courier New"/>
+        </w:rPr>
+        <w:t xml:space="preserve">explains </w:t>
+      </w:r>
+      <w:r>
+        <w:rPr>
+          <w:rFonts w:ascii="Cambria Math" w:hAnsi="Cambria Math" w:cs="Courier New"/>
+        </w:rPr>
+        <w:t xml:space="preserve">the test case along with </w:t>
+      </w:r>
+      <w:r>
+        <w:rPr>
+          <w:rFonts w:ascii="Cambria Math" w:hAnsi="Cambria Math" w:cs="Courier New"/>
+        </w:rPr>
+        <w:t xml:space="preserve">why </w:t>
+      </w:r>
+      <w:r>
+        <w:rPr>
+          <w:rFonts w:ascii="Cambria Math" w:hAnsi="Cambria Math" w:cs="Courier New"/>
+        </w:rPr>
+        <w:t>the testing was necessary.</w:t>
+      </w:r>
+      <w:r>
+        <w:rPr>
+          <w:rFonts w:ascii="Cambria Math" w:hAnsi="Cambria Math" w:cs="Courier New"/>
+        </w:rPr>
+        <w:t xml:space="preserve"> </w:t>
+      </w:r>
+    </w:p>
+    <w:p>
+      <w:pPr>
+        <w:jc w:val="both"/>
+        <w:rPr>
+          <w:rFonts w:ascii="Cambria Math" w:hAnsi="Cambria Math" w:cs="Courier New"/>
+        </w:rPr>
+      </w:pPr>
+    </w:p>
+    <w:p>
+      <w:pPr>
+        <w:jc w:val="both"/>
+        <w:rPr>
+          <w:rFonts w:ascii="Cambria Math" w:hAnsi="Cambria Math" w:cs="Courier New"/>
+        </w:rPr>
+      </w:pPr>
+      <w:r>
+        <w:rPr>
+          <w:rFonts w:ascii="Cambria Math" w:hAnsi="Cambria Math" w:cs="Courier New"/>
+        </w:rPr>
+        <w:t xml:space="preserve">3.3.1.2. </w:t>
+      </w:r>
+      <w:r>
+        <w:rPr>
+          <w:rFonts w:ascii="Cambria Math" w:hAnsi="Cambria Math" w:cs="Courier New"/>
+        </w:rPr>
+        <w:tab/>
+      </w:r>
+      <w:r>
+        <w:rPr>
+          <w:rFonts w:ascii="Cambria Math" w:hAnsi="Cambria Math" w:cs="Courier New"/>
+        </w:rPr>
+        <w:tab/>
+        <w:t>Untested Items</w:t>
+      </w:r>
+    </w:p>
+    <w:p>
+      <w:pPr>
+        <w:jc w:val="both"/>
+        <w:rPr>
+          <w:rFonts w:ascii="Cambria Math" w:hAnsi="Cambria Math" w:cs="Courier New"/>
+        </w:rPr>
+      </w:pPr>
+      <w:r>
+        <w:rPr>
+          <w:rFonts w:ascii="Cambria Math" w:hAnsi="Cambria Math" w:cs="Courier New"/>
+        </w:rPr>
+        <w:t xml:space="preserve">The untested items section is a list of all items and components that have yet to be tested, but are deemed necessary to be tested. </w:t>
+      </w:r>
+      <w:r>
+        <w:rPr>
+          <w:rFonts w:ascii="Cambria Math" w:hAnsi="Cambria Math" w:cs="Courier New"/>
+        </w:rPr>
+        <w:t xml:space="preserve">They are </w:t>
+      </w:r>
+      <w:r>
+        <w:rPr>
+          <w:rFonts w:ascii="Cambria Math" w:hAnsi="Cambria Math" w:cs="Courier New"/>
+        </w:rPr>
+        <w:t>accompanied</w:t>
+      </w:r>
+      <w:r>
+        <w:rPr>
+          <w:rFonts w:ascii="Cambria Math" w:hAnsi="Cambria Math" w:cs="Courier New"/>
+        </w:rPr>
+        <w:t xml:space="preserve"> with an explanation that highlights why it should be tested, along with </w:t>
+      </w:r>
+      <w:r>
+        <w:rPr>
+          <w:rFonts w:ascii="Cambria Math" w:hAnsi="Cambria Math" w:cs="Courier New"/>
+        </w:rPr>
+        <w:t>how it would be tested.</w:t>
+      </w:r>
+    </w:p>
+    <w:p>
+      <w:pPr>
+        <w:jc w:val="both"/>
+        <w:rPr>
+          <w:rFonts w:ascii="Cambria Math" w:hAnsi="Cambria Math" w:cs="Courier New"/>
+        </w:rPr>
+      </w:pPr>
+    </w:p>
+    <w:p>
+      <w:pPr>
+        <w:jc w:val="both"/>
+        <w:rPr>
+          <w:rFonts w:ascii="Cambria Math" w:hAnsi="Cambria Math" w:cs="Courier New"/>
+        </w:rPr>
+      </w:pPr>
+      <w:r>
+        <w:rPr>
+          <w:rFonts w:ascii="Cambria Math" w:hAnsi="Cambria Math" w:cs="Courier New"/>
+        </w:rPr>
+        <w:t xml:space="preserve">3.3.2.1. </w:t>
+      </w:r>
+      <w:r>
+        <w:rPr>
+          <w:rFonts w:ascii="Cambria Math" w:hAnsi="Cambria Math" w:cs="Courier New"/>
+        </w:rPr>
+        <w:tab/>
+      </w:r>
+      <w:r>
+        <w:rPr>
+          <w:rFonts w:ascii="Cambria Math" w:hAnsi="Cambria Math" w:cs="Courier New"/>
+        </w:rPr>
+        <w:tab/>
+        <w:t>Unit Testing</w:t>
+      </w:r>
+    </w:p>
+    <w:p>
+      <w:pPr>
+        <w:jc w:val="both"/>
+      </w:pPr>
+      <w:r>
+        <w:rPr>
+          <w:rFonts w:ascii="Cambria Math" w:hAnsi="Cambria Math" w:cs="Courier New"/>
+        </w:rPr>
+        <w:t xml:space="preserve">The unit testing section includes two mid-level testable units of the system, which could be modules, classes, or subsystems. </w:t>
+      </w:r>
+      <w:r>
+        <w:rPr>
+          <w:rFonts w:ascii="Cambria Math" w:hAnsi="Cambria Math" w:cs="Courier New"/>
+        </w:rPr>
+        <w:t xml:space="preserve">Each test unit is accompanied by a list of test cases and the </w:t>
+      </w:r>
+      <w:r>
+        <w:rPr>
+          <w:rFonts w:ascii="Cambria Math" w:hAnsi="Cambria Math" w:cs="Courier New"/>
+        </w:rPr>
+        <w:t xml:space="preserve">code </w:t>
+      </w:r>
+      <w:r>
+        <w:rPr>
+          <w:rFonts w:ascii="Cambria Math" w:hAnsi="Cambria Math" w:cs="Courier New"/>
+        </w:rPr>
+        <w:lastRenderedPageBreak/>
+        <w:t xml:space="preserve">for the </w:t>
+      </w:r>
+      <w:r>
+        <w:rPr>
+          <w:rFonts w:ascii="Cambria Math" w:hAnsi="Cambria Math" w:cs="Courier New"/>
+        </w:rPr>
+        <w:t>drivers</w:t>
+      </w:r>
+      <w:r>
+        <w:rPr>
+          <w:rFonts w:ascii="Cambria Math" w:hAnsi="Cambria Math" w:cs="Courier New"/>
+        </w:rPr>
+        <w:t xml:space="preserve"> used.</w:t>
+      </w:r>
+      <w:r>
+        <w:rPr>
+          <w:rFonts w:ascii="Cambria Math" w:hAnsi="Cambria Math" w:cs="Courier New"/>
+        </w:rPr>
+        <w:t xml:space="preserve"> In addition, an explanation of the </w:t>
+      </w:r>
+      <w:r>
+        <w:rPr>
+          <w:rFonts w:ascii="Cambria Math" w:hAnsi="Cambria Math" w:cs="Courier New"/>
+        </w:rPr>
+        <w:t>techniques</w:t>
+      </w:r>
+      <w:r>
+        <w:rPr>
+          <w:rFonts w:ascii="Cambria Math" w:hAnsi="Cambria Math" w:cs="Courier New"/>
+        </w:rPr>
+        <w:t xml:space="preserve"> and description of the test </w:t>
+      </w:r>
+      <w:r>
+        <w:rPr>
+          <w:rFonts w:ascii="Cambria Math" w:hAnsi="Cambria Math" w:cs="Courier New"/>
+        </w:rPr>
+        <w:t>are provided</w:t>
+      </w:r>
+      <w:r>
+        <w:rPr>
+          <w:rFonts w:ascii="Cambria Math" w:hAnsi="Cambria Math" w:cs="Courier New"/>
+        </w:rPr>
+        <w:t>, along with the results of the testing.</w:t>
+      </w:r>
+    </w:p>
+    <w:p>
+      <w:pPr>
+        <w:jc w:val="both"/>
+        <w:rPr>
+          <w:rFonts w:ascii="Cambria Math" w:hAnsi="Cambria Math" w:cs="Courier New"/>
+        </w:rPr>
+      </w:pPr>
+    </w:p>
+    <w:p>
+      <w:pPr>
+        <w:jc w:val="both"/>
+        <w:rPr>
+          <w:rFonts w:ascii="Cambria Math" w:hAnsi="Cambria Math" w:cs="Courier New"/>
+        </w:rPr>
+      </w:pPr>
+      <w:r>
+        <w:rPr>
+          <w:rFonts w:ascii="Cambria Math" w:hAnsi="Cambria Math" w:cs="Courier New"/>
+        </w:rPr>
+        <w:t>3.3.2.2.</w:t>
+      </w:r>
+      <w:r>
+        <w:rPr>
+          <w:rFonts w:ascii="Cambria Math" w:hAnsi="Cambria Math" w:cs="Courier New"/>
+        </w:rPr>
+        <w:tab/>
+      </w:r>
+      <w:r>
+        <w:rPr>
+          <w:rFonts w:ascii="Cambria Math" w:hAnsi="Cambria Math" w:cs="Courier New"/>
+        </w:rPr>
+        <w:tab/>
+        <w:t>Requirements Testing</w:t>
+      </w:r>
+    </w:p>
+    <w:p>
+      <w:pPr>
+        <w:jc w:val="both"/>
         <w:rPr>
           <w:rFonts w:ascii="Cambria Math" w:hAnsi="Cambria Math" w:cs="Courier New"/>
         </w:rPr>
@@ -813,31 +2988,170 @@
         <w:rPr>
           <w:rFonts w:ascii="Cambria Math" w:hAnsi="Cambria Math" w:cs="Courier New"/>
         </w:rPr>
-        <w:t>t</w:t>
-      </w:r>
-      <w:r>
-        <w:rPr>
-          <w:rFonts w:ascii="Cambria Math" w:hAnsi="Cambria Math" w:cs="Courier New"/>
-        </w:rPr>
-        <w:t xml:space="preserve">echnical resources of a </w:t>
-      </w:r>
-      <w:r>
-        <w:rPr>
-          <w:rFonts w:ascii="Cambria Math" w:hAnsi="Cambria Math" w:cs="Courier New"/>
-        </w:rPr>
-        <w:t xml:space="preserve">project are the computer resources that </w:t>
-      </w:r>
-      <w:r>
-        <w:rPr>
-          <w:rFonts w:ascii="Cambria Math" w:hAnsi="Cambria Math" w:cs="Courier New"/>
-        </w:rPr>
-        <w:t>will be used</w:t>
-      </w:r>
-      <w:r>
-        <w:rPr>
-          <w:rFonts w:ascii="Cambria Math" w:hAnsi="Cambria Math" w:cs="Courier New"/>
-        </w:rPr>
-        <w:t xml:space="preserve"> to complete the project</w:t>
+        <w:t>requirements</w:t>
+      </w:r>
+      <w:r>
+        <w:rPr>
+          <w:rFonts w:ascii="Cambria Math" w:hAnsi="Cambria Math" w:cs="Courier New"/>
+        </w:rPr>
+        <w:t xml:space="preserve"> testing section </w:t>
+      </w:r>
+      <w:r>
+        <w:rPr>
+          <w:rFonts w:ascii="Cambria Math" w:hAnsi="Cambria Math" w:cs="Courier New"/>
+        </w:rPr>
+        <w:t xml:space="preserve">is a list of test cases </w:t>
+      </w:r>
+      <w:r>
+        <w:rPr>
+          <w:rFonts w:ascii="Cambria Math" w:hAnsi="Cambria Math" w:cs="Courier New"/>
+        </w:rPr>
+        <w:t xml:space="preserve">that accompany each tested requirement of the system. </w:t>
+      </w:r>
+      <w:r>
+        <w:rPr>
+          <w:rFonts w:ascii="Cambria Math" w:hAnsi="Cambria Math" w:cs="Courier New"/>
+        </w:rPr>
+        <w:t xml:space="preserve">This includes </w:t>
+      </w:r>
+      <w:r>
+        <w:rPr>
+          <w:rFonts w:ascii="Cambria Math" w:hAnsi="Cambria Math" w:cs="Courier New"/>
+        </w:rPr>
+        <w:t>a realistic scenario of the system</w:t>
+      </w:r>
+      <w:r>
+        <w:rPr>
+          <w:rFonts w:ascii="Cambria Math" w:hAnsi="Cambria Math" w:cs="Courier New"/>
+        </w:rPr>
+        <w:t xml:space="preserve"> usage during the test, along with </w:t>
+      </w:r>
+      <w:r>
+        <w:rPr>
+          <w:rFonts w:ascii="Cambria Math" w:hAnsi="Cambria Math" w:cs="Courier New"/>
+        </w:rPr>
+        <w:t>the expected reaction of th</w:t>
+      </w:r>
+      <w:r>
+        <w:rPr>
+          <w:rFonts w:ascii="Cambria Math" w:hAnsi="Cambria Math" w:cs="Courier New"/>
+        </w:rPr>
+        <w:t>e system under the conditions of the test.</w:t>
+      </w:r>
+    </w:p>
+    <w:p>
+      <w:pPr>
+        <w:jc w:val="both"/>
+        <w:rPr>
+          <w:rFonts w:ascii="Cambria Math" w:hAnsi="Cambria Math" w:cs="Courier New"/>
+        </w:rPr>
+      </w:pPr>
+    </w:p>
+    <w:p>
+      <w:pPr>
+        <w:jc w:val="both"/>
+        <w:rPr>
+          <w:rFonts w:ascii="Cambria Math" w:hAnsi="Cambria Math" w:cs="Courier New"/>
+        </w:rPr>
+      </w:pPr>
+      <w:r>
+        <w:rPr>
+          <w:rFonts w:ascii="Cambria Math" w:hAnsi="Cambria Math" w:cs="Courier New"/>
+        </w:rPr>
+        <w:t xml:space="preserve">3.3.2.3. </w:t>
+      </w:r>
+      <w:r>
+        <w:rPr>
+          <w:rFonts w:ascii="Cambria Math" w:hAnsi="Cambria Math" w:cs="Courier New"/>
+        </w:rPr>
+        <w:tab/>
+      </w:r>
+      <w:r>
+        <w:rPr>
+          <w:rFonts w:ascii="Cambria Math" w:hAnsi="Cambria Math" w:cs="Courier New"/>
+        </w:rPr>
+        <w:tab/>
+        <w:t>Stress Testing</w:t>
+      </w:r>
+    </w:p>
+    <w:p>
+      <w:pPr>
+        <w:jc w:val="both"/>
+        <w:rPr>
+          <w:rFonts w:ascii="Cambria Math" w:hAnsi="Cambria Math" w:cs="Courier New"/>
+        </w:rPr>
+      </w:pPr>
+      <w:r>
+        <w:rPr>
+          <w:rFonts w:ascii="Cambria Math" w:hAnsi="Cambria Math" w:cs="Courier New"/>
+        </w:rPr>
+        <w:t xml:space="preserve">The stress testing section is a </w:t>
+      </w:r>
+      <w:r>
+        <w:rPr>
+          <w:rFonts w:ascii="Cambria Math" w:hAnsi="Cambria Math" w:cs="Courier New"/>
+        </w:rPr>
+        <w:t>description of the potential extr</w:t>
+      </w:r>
+      <w:r>
+        <w:rPr>
+          <w:rFonts w:ascii="Cambria Math" w:hAnsi="Cambria Math" w:cs="Courier New"/>
+        </w:rPr>
+        <w:t>eme situation</w:t>
+      </w:r>
+      <w:r>
+        <w:rPr>
+          <w:rFonts w:ascii="Cambria Math" w:hAnsi="Cambria Math" w:cs="Courier New"/>
+        </w:rPr>
+        <w:t xml:space="preserve">s of system usage. </w:t>
+      </w:r>
+      <w:r>
+        <w:rPr>
+          <w:rFonts w:ascii="Cambria Math" w:hAnsi="Cambria Math" w:cs="Courier New"/>
+        </w:rPr>
+        <w:t>This</w:t>
+      </w:r>
+      <w:r>
+        <w:rPr>
+          <w:rFonts w:ascii="Cambria Math" w:hAnsi="Cambria Math" w:cs="Courier New"/>
+        </w:rPr>
+        <w:t xml:space="preserve"> </w:t>
+      </w:r>
+      <w:r>
+        <w:rPr>
+          <w:rFonts w:ascii="Cambria Math" w:hAnsi="Cambria Math" w:cs="Courier New"/>
+        </w:rPr>
+        <w:t>is</w:t>
+      </w:r>
+      <w:r>
+        <w:rPr>
+          <w:rFonts w:ascii="Cambria Math" w:hAnsi="Cambria Math" w:cs="Courier New"/>
+        </w:rPr>
+        <w:t xml:space="preserve"> necessary to view the behavior of the system in unlikely but </w:t>
+      </w:r>
+      <w:r>
+        <w:rPr>
+          <w:rFonts w:ascii="Cambria Math" w:hAnsi="Cambria Math" w:cs="Courier New"/>
+        </w:rPr>
+        <w:t xml:space="preserve">extreme conditions to </w:t>
+      </w:r>
+      <w:r>
+        <w:rPr>
+          <w:rFonts w:ascii="Cambria Math" w:hAnsi="Cambria Math" w:cs="Courier New"/>
+        </w:rPr>
+        <w:t>ensure stability</w:t>
+      </w:r>
+      <w:r>
+        <w:rPr>
+          <w:rFonts w:ascii="Cambria Math" w:hAnsi="Cambria Math" w:cs="Courier New"/>
+        </w:rPr>
+        <w:t xml:space="preserve"> </w:t>
+      </w:r>
+      <w:r>
+        <w:rPr>
+          <w:rFonts w:ascii="Cambria Math" w:hAnsi="Cambria Math" w:cs="Courier New"/>
+        </w:rPr>
+        <w:t>of the system as a whole</w:t>
       </w:r>
       <w:r>
         <w:rPr>
@@ -849,1073 +3163,147 @@
         <w:rPr>
           <w:rFonts w:ascii="Cambria Math" w:hAnsi="Cambria Math" w:cs="Courier New"/>
         </w:rPr>
-        <w:t xml:space="preserve">This includes the computer programs, software, libraries, and websites that are available for use. </w:t>
-      </w:r>
-    </w:p>
-    <w:p>
-      <w:pPr>
-        <w:rPr>
-          <w:rFonts w:ascii="Cambria Math" w:hAnsi="Cambria Math" w:cs="Courier New"/>
-        </w:rPr>
-      </w:pPr>
-    </w:p>
-    <w:p>
-      <w:pPr>
-        <w:rPr>
-          <w:rFonts w:ascii="Cambria Math" w:hAnsi="Cambria Math" w:cs="Courier New"/>
-        </w:rPr>
-      </w:pPr>
-      <w:r>
-        <w:rPr>
-          <w:rFonts w:ascii="Cambria Math" w:hAnsi="Cambria Math" w:cs="Courier New"/>
-        </w:rPr>
-        <w:t>1.5.</w:t>
-      </w:r>
-      <w:r>
-        <w:rPr>
-          <w:rFonts w:ascii="Cambria Math" w:hAnsi="Cambria Math" w:cs="Courier New"/>
-        </w:rPr>
-        <w:tab/>
+        <w:t>A design of tests is provided</w:t>
+      </w:r>
+      <w:r>
+        <w:rPr>
+          <w:rFonts w:ascii="Cambria Math" w:hAnsi="Cambria Math" w:cs="Courier New"/>
+        </w:rPr>
+        <w:t xml:space="preserve"> along with the </w:t>
+      </w:r>
+      <w:r>
+        <w:rPr>
+          <w:rFonts w:ascii="Cambria Math" w:hAnsi="Cambria Math" w:cs="Courier New"/>
+        </w:rPr>
+        <w:t>description that</w:t>
+      </w:r>
+      <w:r>
+        <w:rPr>
+          <w:rFonts w:ascii="Cambria Math" w:hAnsi="Cambria Math" w:cs="Courier New"/>
+        </w:rPr>
+        <w:t xml:space="preserve"> verifies how the system performs under those extreme conditions. </w:t>
+      </w:r>
+    </w:p>
+    <w:p>
+      <w:pPr>
+        <w:jc w:val="both"/>
+        <w:rPr>
+          <w:rFonts w:ascii="Cambria Math" w:hAnsi="Cambria Math" w:cs="Courier New"/>
+        </w:rPr>
+      </w:pPr>
+    </w:p>
+    <w:p>
+      <w:pPr>
+        <w:jc w:val="both"/>
+        <w:rPr>
+          <w:rFonts w:ascii="Cambria Math" w:hAnsi="Cambria Math" w:cs="Courier New"/>
+        </w:rPr>
+      </w:pPr>
+      <w:r>
+        <w:rPr>
+          <w:rFonts w:ascii="Cambria Math" w:hAnsi="Cambria Math" w:cs="Courier New"/>
+        </w:rPr>
+        <w:t xml:space="preserve">3.3.2.4. </w:t>
+      </w:r>
+      <w:r>
+        <w:rPr>
+          <w:rFonts w:ascii="Cambria Math" w:hAnsi="Cambria Math" w:cs="Courier New"/>
+        </w:rPr>
+        <w:tab/>
+      </w:r>
+      <w:r>
+        <w:rPr>
+          <w:rFonts w:ascii="Cambria Math" w:hAnsi="Cambria Math" w:cs="Courier New"/>
+        </w:rPr>
+        <w:tab/>
+        <w:t>Security Testing</w:t>
+      </w:r>
+    </w:p>
+    <w:p>
+      <w:pPr>
+        <w:jc w:val="both"/>
+        <w:rPr>
+          <w:rFonts w:ascii="Cambria Math" w:hAnsi="Cambria Math" w:cs="Courier New"/>
+        </w:rPr>
+      </w:pPr>
+      <w:r>
+        <w:rPr>
+          <w:rFonts w:ascii="Cambria Math" w:hAnsi="Cambria Math" w:cs="Courier New"/>
+        </w:rPr>
+        <w:t xml:space="preserve">The security testing section </w:t>
+      </w:r>
+      <w:r>
+        <w:rPr>
+          <w:rFonts w:ascii="Cambria Math" w:hAnsi="Cambria Math" w:cs="Courier New"/>
+        </w:rPr>
+        <w:t xml:space="preserve">is a description of the tests that have been undergone </w:t>
+      </w:r>
+      <w:r>
+        <w:rPr>
+          <w:rFonts w:ascii="Cambria Math" w:hAnsi="Cambria Math" w:cs="Courier New"/>
+        </w:rPr>
+        <w:t xml:space="preserve">to ensure </w:t>
+      </w:r>
+      <w:r>
+        <w:rPr>
+          <w:rFonts w:ascii="Cambria Math" w:hAnsi="Cambria Math" w:cs="Courier New"/>
+        </w:rPr>
+        <w:t xml:space="preserve">maximum </w:t>
+      </w:r>
+      <w:r>
+        <w:rPr>
+          <w:rFonts w:ascii="Cambria Math" w:hAnsi="Cambria Math" w:cs="Courier New"/>
+        </w:rPr>
+        <w:t>security of the system.</w:t>
+      </w:r>
+      <w:r>
+        <w:rPr>
+          <w:rFonts w:ascii="Cambria Math" w:hAnsi="Cambria Math" w:cs="Courier New"/>
+        </w:rPr>
+        <w:t xml:space="preserve"> This includes SQL injection attack </w:t>
+      </w:r>
+      <w:r>
+        <w:rPr>
+          <w:rFonts w:ascii="Cambria Math" w:hAnsi="Cambria Math" w:cs="Courier New"/>
+        </w:rPr>
+        <w:t xml:space="preserve">resistance to </w:t>
+      </w:r>
+      <w:r>
+        <w:rPr>
+          <w:rFonts w:ascii="Cambria Math" w:hAnsi="Cambria Math" w:cs="Courier New"/>
+        </w:rPr>
+        <w:t xml:space="preserve">avoid breach of </w:t>
+      </w:r>
+      <w:r>
+        <w:rPr>
+          <w:rFonts w:ascii="Cambria Math" w:hAnsi="Cambria Math" w:cs="Courier New"/>
+        </w:rPr>
+        <w:t>user</w:t>
+      </w:r>
+      <w:r>
+        <w:rPr>
+          <w:rFonts w:ascii="Cambria Math" w:hAnsi="Cambria Math" w:cs="Courier New"/>
+        </w:rPr>
+        <w:t xml:space="preserve"> information.</w:t>
+      </w:r>
+      <w:r>
+        <w:rPr>
+          <w:rFonts w:ascii="Cambria Math" w:hAnsi="Cambria Math" w:cs="Courier New"/>
+        </w:rPr>
         <w:t xml:space="preserve"> </w:t>
       </w:r>
-      <w:r>
-        <w:rPr>
-          <w:rFonts w:ascii="Cambria Math" w:hAnsi="Cambria Math" w:cs="Courier New"/>
-        </w:rPr>
-        <w:tab/>
-        <w:t>Scoping</w:t>
-      </w:r>
-    </w:p>
-    <w:p>
-      <w:pPr>
-        <w:rPr>
-          <w:rFonts w:ascii="Cambria Math" w:hAnsi="Cambria Math" w:cs="Courier New"/>
-        </w:rPr>
-      </w:pPr>
-      <w:r>
-        <w:rPr>
-          <w:rFonts w:ascii="Cambria Math" w:hAnsi="Cambria Math" w:cs="Courier New"/>
-        </w:rPr>
-        <w:t xml:space="preserve">The scoping section </w:t>
-      </w:r>
-      <w:r>
-        <w:rPr>
-          <w:rFonts w:ascii="Cambria Math" w:hAnsi="Cambria Math" w:cs="Courier New"/>
-        </w:rPr>
-        <w:t>describes</w:t>
-      </w:r>
-      <w:r>
-        <w:rPr>
-          <w:rFonts w:ascii="Cambria Math" w:hAnsi="Cambria Math" w:cs="Courier New"/>
-        </w:rPr>
-        <w:t xml:space="preserve"> all elements, features, qualities, and goals that have been scoped out from the end result. </w:t>
-      </w:r>
-      <w:r>
-        <w:rPr>
-          <w:rFonts w:ascii="Cambria Math" w:hAnsi="Cambria Math" w:cs="Courier New"/>
-        </w:rPr>
-        <w:t xml:space="preserve">Each scoped element must come with a description of what it is, in addition to a paragraph that describes why it was chosen to be scoped out. </w:t>
-      </w:r>
-      <w:r>
-        <w:rPr>
-          <w:rFonts w:ascii="Cambria Math" w:hAnsi="Cambria Math" w:cs="Courier New"/>
-        </w:rPr>
-        <w:t>These scoped elements have been typically scoped out in the early phases of a project, where the requirements are being planned and discussed in between team members.</w:t>
-      </w:r>
-    </w:p>
-    <w:p>
-      <w:pPr>
-        <w:rPr>
-          <w:rFonts w:ascii="Cambria Math" w:hAnsi="Cambria Math" w:cs="Courier New"/>
-        </w:rPr>
-      </w:pPr>
-    </w:p>
-    <w:p>
-      <w:pPr>
-        <w:rPr>
-          <w:rFonts w:ascii="Cambria Math" w:hAnsi="Cambria Math" w:cs="Courier New"/>
-        </w:rPr>
-      </w:pPr>
-      <w:r>
-        <w:rPr>
-          <w:rFonts w:ascii="Cambria Math" w:hAnsi="Cambria Math" w:cs="Courier New"/>
-        </w:rPr>
-        <w:t xml:space="preserve">1.6.1. </w:t>
-      </w:r>
-      <w:r>
-        <w:rPr>
-          <w:rFonts w:ascii="Cambria Math" w:hAnsi="Cambria Math" w:cs="Courier New"/>
-        </w:rPr>
-        <w:tab/>
-      </w:r>
-      <w:r>
-        <w:rPr>
-          <w:rFonts w:ascii="Cambria Math" w:hAnsi="Cambria Math" w:cs="Courier New"/>
-        </w:rPr>
-        <w:tab/>
-      </w:r>
-      <w:r>
-        <w:rPr>
-          <w:rFonts w:ascii="Cambria Math" w:hAnsi="Cambria Math" w:cs="Courier New"/>
-        </w:rPr>
-        <w:t>Architecture</w:t>
-      </w:r>
-    </w:p>
-    <w:p>
-      <w:pPr>
-        <w:rPr>
-          <w:rFonts w:ascii="Cambria Math" w:hAnsi="Cambria Math" w:cs="Courier New"/>
-        </w:rPr>
-      </w:pPr>
-      <w:r>
-        <w:rPr>
-          <w:rFonts w:ascii="Cambria Math" w:hAnsi="Cambria Math" w:cs="Courier New"/>
-        </w:rPr>
-        <w:t xml:space="preserve">The architecture of a project is the high-level system architecture that is planned for the complete project. </w:t>
-      </w:r>
-      <w:r>
-        <w:rPr>
-          <w:rFonts w:ascii="Cambria Math" w:hAnsi="Cambria Math" w:cs="Courier New"/>
-        </w:rPr>
-        <w:t xml:space="preserve">It must be presented with a UML class diagram that describes the details and relationships between different components of the system, </w:t>
-      </w:r>
-      <w:r>
-        <w:rPr>
-          <w:rFonts w:ascii="Cambria Math" w:hAnsi="Cambria Math" w:cs="Courier New"/>
-        </w:rPr>
-        <w:t>along with</w:t>
-      </w:r>
-      <w:r>
-        <w:rPr>
-          <w:rFonts w:ascii="Cambria Math" w:hAnsi="Cambria Math" w:cs="Courier New"/>
-        </w:rPr>
-        <w:t xml:space="preserve"> a detailed description of the mindset behind the architecture (also known as a design rationale). </w:t>
-      </w:r>
-      <w:r>
-        <w:rPr>
-          <w:rFonts w:ascii="Cambria Math" w:hAnsi="Cambria Math" w:cs="Courier New"/>
-        </w:rPr>
-        <w:t xml:space="preserve">In addition, each </w:t>
-      </w:r>
-      <w:r>
-        <w:rPr>
-          <w:rFonts w:ascii="Cambria Math" w:hAnsi="Cambria Math" w:cs="Courier New"/>
-        </w:rPr>
-        <w:t xml:space="preserve">module of the </w:t>
-      </w:r>
-      <w:r>
-        <w:rPr>
-          <w:rFonts w:ascii="Cambria Math" w:hAnsi="Cambria Math" w:cs="Courier New"/>
-        </w:rPr>
-        <w:t>architecture</w:t>
-      </w:r>
-      <w:r>
-        <w:rPr>
-          <w:rFonts w:ascii="Cambria Math" w:hAnsi="Cambria Math" w:cs="Courier New"/>
-        </w:rPr>
-        <w:t xml:space="preserve"> must be </w:t>
-      </w:r>
-      <w:r>
-        <w:rPr>
-          <w:rFonts w:ascii="Cambria Math" w:hAnsi="Cambria Math" w:cs="Courier New"/>
-        </w:rPr>
-        <w:t>accompanied</w:t>
-      </w:r>
-      <w:r>
-        <w:rPr>
-          <w:rFonts w:ascii="Cambria Math" w:hAnsi="Cambria Math" w:cs="Courier New"/>
-        </w:rPr>
-        <w:t xml:space="preserve"> with its own </w:t>
-      </w:r>
-      <w:r>
-        <w:rPr>
-          <w:rFonts w:ascii="Cambria Math" w:hAnsi="Cambria Math" w:cs="Courier New"/>
-        </w:rPr>
-        <w:t xml:space="preserve">design </w:t>
-      </w:r>
-      <w:r>
-        <w:rPr>
-          <w:rFonts w:ascii="Cambria Math" w:hAnsi="Cambria Math" w:cs="Courier New"/>
-        </w:rPr>
-        <w:t>rationale and responsibilities.</w:t>
-      </w:r>
-    </w:p>
-    <w:p>
-      <w:pPr>
-        <w:rPr>
-          <w:rFonts w:ascii="Cambria Math" w:hAnsi="Cambria Math" w:cs="Courier New"/>
-        </w:rPr>
-      </w:pPr>
-    </w:p>
-    <w:p>
-      <w:pPr>
-        <w:rPr>
-          <w:rFonts w:ascii="Cambria Math" w:hAnsi="Cambria Math" w:cs="Courier New"/>
-        </w:rPr>
-      </w:pPr>
-      <w:r>
-        <w:rPr>
-          <w:rFonts w:ascii="Cambria Math" w:hAnsi="Cambria Math" w:cs="Courier New"/>
-        </w:rPr>
-        <w:lastRenderedPageBreak/>
-        <w:t xml:space="preserve">1.6.2. </w:t>
-      </w:r>
-      <w:r>
-        <w:rPr>
-          <w:rFonts w:ascii="Cambria Math" w:hAnsi="Cambria Math" w:cs="Courier New"/>
-        </w:rPr>
-        <w:tab/>
-      </w:r>
-      <w:r>
-        <w:rPr>
-          <w:rFonts w:ascii="Cambria Math" w:hAnsi="Cambria Math" w:cs="Courier New"/>
-        </w:rPr>
-        <w:tab/>
-        <w:t>Technologies in Use</w:t>
-      </w:r>
-    </w:p>
-    <w:p>
-      <w:pPr>
-        <w:rPr>
-          <w:rFonts w:ascii="Cambria Math" w:hAnsi="Cambria Math" w:cs="Courier New"/>
-        </w:rPr>
-      </w:pPr>
-      <w:r>
-        <w:rPr>
-          <w:rFonts w:ascii="Cambria Math" w:hAnsi="Cambria Math" w:cs="Courier New"/>
-        </w:rPr>
-        <w:t xml:space="preserve">This segment must provide a technical description of all the technologies that will be used to build the project. </w:t>
-      </w:r>
-      <w:r>
-        <w:rPr>
-          <w:rFonts w:ascii="Cambria Math" w:hAnsi="Cambria Math" w:cs="Courier New"/>
-        </w:rPr>
-        <w:t>These include</w:t>
-      </w:r>
-      <w:r>
-        <w:rPr>
-          <w:rFonts w:ascii="Cambria Math" w:hAnsi="Cambria Math" w:cs="Courier New"/>
-        </w:rPr>
-        <w:t xml:space="preserve"> programming languages, libraries, servers, </w:t>
-      </w:r>
-      <w:r>
-        <w:rPr>
-          <w:rFonts w:ascii="Cambria Math" w:hAnsi="Cambria Math" w:cs="Courier New"/>
-        </w:rPr>
-        <w:t xml:space="preserve">databases, IDE and compilers, etc. </w:t>
-      </w:r>
-      <w:r>
-        <w:rPr>
-          <w:rFonts w:ascii="Cambria Math" w:hAnsi="Cambria Math" w:cs="Courier New"/>
-        </w:rPr>
-        <w:t>For each technology listed, there must be a short description that explains the rational for the choice and use</w:t>
-      </w:r>
-      <w:r>
-        <w:rPr>
-          <w:rFonts w:ascii="Cambria Math" w:hAnsi="Cambria Math" w:cs="Courier New"/>
-        </w:rPr>
-        <w:t xml:space="preserve"> of the specific tool. </w:t>
-      </w:r>
-    </w:p>
-    <w:p>
-      <w:pPr>
-        <w:rPr>
-          <w:rFonts w:ascii="Cambria Math" w:hAnsi="Cambria Math" w:cs="Courier New"/>
-        </w:rPr>
-      </w:pPr>
-    </w:p>
-    <w:p>
-      <w:pPr>
-        <w:rPr>
-          <w:rFonts w:ascii="Cambria Math" w:hAnsi="Cambria Math" w:cs="Courier New"/>
-        </w:rPr>
-      </w:pPr>
-      <w:r>
-        <w:rPr>
-          <w:rFonts w:ascii="Cambria Math" w:hAnsi="Cambria Math" w:cs="Courier New"/>
-        </w:rPr>
-        <w:t xml:space="preserve">1.7.1 </w:t>
-      </w:r>
-      <w:r>
-        <w:rPr>
-          <w:rFonts w:ascii="Cambria Math" w:hAnsi="Cambria Math" w:cs="Courier New"/>
-        </w:rPr>
-        <w:tab/>
-      </w:r>
-      <w:r>
-        <w:rPr>
-          <w:rFonts w:ascii="Cambria Math" w:hAnsi="Cambria Math" w:cs="Courier New"/>
-        </w:rPr>
-        <w:tab/>
-        <w:t xml:space="preserve">Activities </w:t>
-      </w:r>
-    </w:p>
-    <w:p>
-      <w:pPr>
-        <w:rPr>
-          <w:rFonts w:ascii="Cambria Math" w:hAnsi="Cambria Math" w:cs="Courier New"/>
-        </w:rPr>
-      </w:pPr>
-      <w:r>
-        <w:rPr>
-          <w:rFonts w:ascii="Cambria Math" w:hAnsi="Cambria Math" w:cs="Courier New"/>
-        </w:rPr>
-        <w:t xml:space="preserve">The activities section is a section that will list a step-by-step process of how the separate artifacts </w:t>
-      </w:r>
-      <w:r>
-        <w:rPr>
-          <w:rFonts w:ascii="Cambria Math" w:hAnsi="Cambria Math" w:cs="Courier New"/>
-        </w:rPr>
-        <w:t xml:space="preserve">of the project will be produced in order to reach the completion of the project. </w:t>
-      </w:r>
-      <w:r>
-        <w:rPr>
-          <w:rFonts w:ascii="Cambria Math" w:hAnsi="Cambria Math" w:cs="Courier New"/>
-        </w:rPr>
-        <w:t xml:space="preserve">Each activity must be presented with a clear purpose, description, and must produce at least one artifact in consequence. </w:t>
-      </w:r>
-    </w:p>
-    <w:p>
-      <w:pPr>
-        <w:rPr>
-          <w:rFonts w:ascii="Cambria Math" w:hAnsi="Cambria Math" w:cs="Courier New"/>
-        </w:rPr>
-      </w:pPr>
-    </w:p>
-    <w:p>
-      <w:pPr>
-        <w:rPr>
-          <w:rFonts w:ascii="Cambria Math" w:hAnsi="Cambria Math" w:cs="Courier New"/>
-        </w:rPr>
-      </w:pPr>
-      <w:r>
-        <w:rPr>
-          <w:rFonts w:ascii="Cambria Math" w:hAnsi="Cambria Math" w:cs="Courier New"/>
-        </w:rPr>
-        <w:t xml:space="preserve">1.7.2. </w:t>
-      </w:r>
-      <w:r>
-        <w:rPr>
-          <w:rFonts w:ascii="Cambria Math" w:hAnsi="Cambria Math" w:cs="Courier New"/>
-        </w:rPr>
-        <w:tab/>
-      </w:r>
-      <w:r>
-        <w:rPr>
-          <w:rFonts w:ascii="Cambria Math" w:hAnsi="Cambria Math" w:cs="Courier New"/>
-        </w:rPr>
-        <w:tab/>
-        <w:t>Artifacts</w:t>
-      </w:r>
-    </w:p>
-    <w:p>
-      <w:pPr>
-        <w:rPr>
-          <w:rFonts w:ascii="Cambria Math" w:hAnsi="Cambria Math" w:cs="Courier New"/>
-        </w:rPr>
-      </w:pPr>
-      <w:r>
-        <w:rPr>
-          <w:rFonts w:ascii="Cambria Math" w:hAnsi="Cambria Math" w:cs="Courier New"/>
-        </w:rPr>
-        <w:t xml:space="preserve">An artifact is a by-product that is produced as a consequence of the development of a software project. </w:t>
-      </w:r>
-      <w:r>
-        <w:rPr>
-          <w:rFonts w:ascii="Cambria Math" w:hAnsi="Cambria Math" w:cs="Courier New"/>
-        </w:rPr>
-        <w:t xml:space="preserve">The artifacts segment will list each document that will be produced in the project. </w:t>
-      </w:r>
-      <w:r>
-        <w:rPr>
-          <w:rFonts w:ascii="Cambria Math" w:hAnsi="Cambria Math" w:cs="Courier New"/>
-        </w:rPr>
-        <w:t xml:space="preserve">Each artifact listed must come with a description that provides details about the role of that specific document in the completion of the project. </w:t>
-      </w:r>
-    </w:p>
-    <w:p>
-      <w:pPr>
-        <w:rPr>
-          <w:rFonts w:ascii="Cambria Math" w:hAnsi="Cambria Math" w:cs="Courier New"/>
-        </w:rPr>
-      </w:pPr>
-    </w:p>
-    <w:p>
-      <w:pPr>
-        <w:rPr>
-          <w:rFonts w:ascii="Cambria Math" w:hAnsi="Cambria Math" w:cs="Courier New"/>
-        </w:rPr>
-      </w:pPr>
-      <w:r>
-        <w:rPr>
-          <w:rFonts w:ascii="Cambria Math" w:hAnsi="Cambria Math" w:cs="Courier New"/>
-        </w:rPr>
-        <w:t xml:space="preserve">1.7.3. </w:t>
-      </w:r>
-      <w:r>
-        <w:rPr>
-          <w:rFonts w:ascii="Cambria Math" w:hAnsi="Cambria Math" w:cs="Courier New"/>
-        </w:rPr>
-        <w:tab/>
-      </w:r>
-      <w:r>
-        <w:rPr>
-          <w:rFonts w:ascii="Cambria Math" w:hAnsi="Cambria Math" w:cs="Courier New"/>
-        </w:rPr>
-        <w:tab/>
-        <w:t>Project Estimates</w:t>
-      </w:r>
-    </w:p>
-    <w:p>
-      <w:pPr>
-        <w:rPr>
-          <w:rFonts w:ascii="Cambria Math" w:hAnsi="Cambria Math" w:cs="Courier New"/>
-        </w:rPr>
-      </w:pPr>
-    </w:p>
-    <w:p>
-      <w:pPr>
-        <w:rPr>
-          <w:rFonts w:ascii="Cambria Math" w:hAnsi="Cambria Math" w:cs="Courier New"/>
-        </w:rPr>
-      </w:pPr>
-    </w:p>
-    <w:p>
-      <w:pPr>
-        <w:rPr>
-          <w:rFonts w:ascii="Cambria Math" w:hAnsi="Cambria Math" w:cs="Courier New"/>
-        </w:rPr>
-      </w:pPr>
-      <w:r>
-        <w:rPr>
-          <w:rFonts w:ascii="Cambria Math" w:hAnsi="Cambria Math" w:cs="Courier New"/>
-        </w:rPr>
-        <w:t xml:space="preserve">1.7.4. </w:t>
-      </w:r>
-      <w:r>
-        <w:rPr>
-          <w:rFonts w:ascii="Cambria Math" w:hAnsi="Cambria Math" w:cs="Courier New"/>
-        </w:rPr>
-        <w:tab/>
-      </w:r>
-      <w:r>
-        <w:rPr>
-          <w:rFonts w:ascii="Cambria Math" w:hAnsi="Cambria Math" w:cs="Courier New"/>
-        </w:rPr>
-        <w:tab/>
-        <w:t>Activities Assignments</w:t>
-      </w:r>
-    </w:p>
-    <w:p>
-      <w:pPr>
-        <w:rPr>
-          <w:rFonts w:ascii="Cambria Math" w:hAnsi="Cambria Math" w:cs="Courier New"/>
-        </w:rPr>
-      </w:pPr>
-    </w:p>
-    <w:p>
-      <w:pPr>
-        <w:rPr>
-          <w:rFonts w:ascii="Cambria Math" w:hAnsi="Cambria Math" w:cs="Courier New"/>
-        </w:rPr>
-      </w:pPr>
-      <w:r>
-        <w:rPr>
-          <w:rFonts w:ascii="Cambria Math" w:hAnsi="Cambria Math" w:cs="Courier New"/>
-        </w:rPr>
-        <w:t xml:space="preserve">1.7.5. </w:t>
-      </w:r>
-      <w:r>
-        <w:rPr>
-          <w:rFonts w:ascii="Cambria Math" w:hAnsi="Cambria Math" w:cs="Courier New"/>
-        </w:rPr>
-        <w:tab/>
-      </w:r>
-      <w:r>
-        <w:rPr>
-          <w:rFonts w:ascii="Cambria Math" w:hAnsi="Cambria Math" w:cs="Courier New"/>
-        </w:rPr>
-        <w:tab/>
-        <w:t>Schedule</w:t>
-      </w:r>
-    </w:p>
-    <w:p>
-      <w:pPr>
-        <w:rPr>
-          <w:rFonts w:ascii="Cambria Math" w:hAnsi="Cambria Math" w:cs="Courier New"/>
-        </w:rPr>
-      </w:pPr>
-    </w:p>
-    <w:p>
-      <w:pPr>
-        <w:rPr>
-          <w:rFonts w:ascii="Cambria Math" w:hAnsi="Cambria Math" w:cs="Courier New"/>
-        </w:rPr>
-      </w:pPr>
-      <w:r>
-        <w:rPr>
-          <w:rFonts w:ascii="Cambria Math" w:hAnsi="Cambria Math" w:cs="Courier New"/>
-        </w:rPr>
-        <w:t xml:space="preserve">1.7.6. </w:t>
-      </w:r>
-      <w:r>
-        <w:rPr>
-          <w:rFonts w:ascii="Cambria Math" w:hAnsi="Cambria Math" w:cs="Courier New"/>
-        </w:rPr>
-        <w:tab/>
-      </w:r>
-      <w:r>
-        <w:rPr>
-          <w:rFonts w:ascii="Cambria Math" w:hAnsi="Cambria Math" w:cs="Courier New"/>
-        </w:rPr>
-        <w:tab/>
-        <w:t>Risk</w:t>
-      </w:r>
-    </w:p>
-    <w:p>
-      <w:pPr>
-        <w:rPr>
-          <w:rFonts w:ascii="Cambria Math" w:hAnsi="Cambria Math" w:cs="Courier New"/>
-        </w:rPr>
-      </w:pPr>
-    </w:p>
-    <w:p>
-      <w:pPr>
-        <w:rPr>
-          <w:rFonts w:ascii="Cambria Math" w:hAnsi="Cambria Math" w:cs="Courier New"/>
-        </w:rPr>
-      </w:pPr>
-      <w:r>
-        <w:rPr>
-          <w:rFonts w:ascii="Cambria Math" w:hAnsi="Cambria Math" w:cs="Courier New"/>
-        </w:rPr>
-        <w:t xml:space="preserve">1.8. </w:t>
-      </w:r>
-      <w:r>
-        <w:rPr>
-          <w:rFonts w:ascii="Cambria Math" w:hAnsi="Cambria Math" w:cs="Courier New"/>
-        </w:rPr>
-        <w:tab/>
-      </w:r>
-      <w:r>
-        <w:rPr>
-          <w:rFonts w:ascii="Cambria Math" w:hAnsi="Cambria Math" w:cs="Courier New"/>
-        </w:rPr>
-        <w:tab/>
-        <w:t>Prototyping</w:t>
-      </w:r>
-    </w:p>
-    <w:p>
-      <w:pPr>
-        <w:rPr>
-          <w:rFonts w:ascii="Cambria Math" w:hAnsi="Cambria Math" w:cs="Courier New"/>
-        </w:rPr>
-      </w:pPr>
-    </w:p>
-    <w:p>
-      <w:pPr>
-        <w:rPr>
-          <w:rFonts w:ascii="Cambria Math" w:hAnsi="Cambria Math" w:cs="Courier New"/>
-        </w:rPr>
-      </w:pPr>
-      <w:r>
-        <w:rPr>
-          <w:rFonts w:ascii="Cambria Math" w:hAnsi="Cambria Math" w:cs="Courier New"/>
-        </w:rPr>
-        <w:t xml:space="preserve">2.2. </w:t>
-      </w:r>
-      <w:r>
-        <w:rPr>
-          <w:rFonts w:ascii="Cambria Math" w:hAnsi="Cambria Math" w:cs="Courier New"/>
-        </w:rPr>
-        <w:tab/>
-      </w:r>
-      <w:r>
-        <w:rPr>
-          <w:rFonts w:ascii="Cambria Math" w:hAnsi="Cambria Math" w:cs="Courier New"/>
-        </w:rPr>
-        <w:tab/>
-        <w:t>Introduction to Part 2</w:t>
-      </w:r>
-    </w:p>
-    <w:p>
-      <w:pPr>
-        <w:rPr>
-          <w:rFonts w:ascii="Cambria Math" w:hAnsi="Cambria Math" w:cs="Courier New"/>
-        </w:rPr>
-      </w:pPr>
-      <w:r>
-        <w:rPr>
-          <w:rFonts w:ascii="Cambria Math" w:hAnsi="Cambria Math" w:cs="Courier New"/>
-        </w:rPr>
-        <w:br w:type="page"/>
-      </w:r>
-    </w:p>
-    <w:p>
-      <w:pPr>
-        <w:rPr>
-          <w:rFonts w:ascii="Cambria Math" w:hAnsi="Cambria Math" w:cs="Courier New"/>
-        </w:rPr>
-      </w:pPr>
-      <w:r>
-        <w:rPr>
-          <w:rFonts w:ascii="Cambria Math" w:hAnsi="Cambria Math" w:cs="Courier New"/>
-        </w:rPr>
-        <w:lastRenderedPageBreak/>
-        <w:t xml:space="preserve">2.3.1. </w:t>
-      </w:r>
-      <w:r>
-        <w:rPr>
-          <w:rFonts w:ascii="Cambria Math" w:hAnsi="Cambria Math" w:cs="Courier New"/>
-        </w:rPr>
-        <w:tab/>
-      </w:r>
-      <w:r>
-        <w:rPr>
-          <w:rFonts w:ascii="Cambria Math" w:hAnsi="Cambria Math" w:cs="Courier New"/>
-        </w:rPr>
-        <w:tab/>
-        <w:t>Architecture Diagram</w:t>
-      </w:r>
-    </w:p>
-    <w:p>
-      <w:pPr>
-        <w:rPr>
-          <w:rFonts w:ascii="Cambria Math" w:hAnsi="Cambria Math" w:cs="Courier New"/>
-        </w:rPr>
-      </w:pPr>
-    </w:p>
-    <w:p>
-      <w:pPr>
-        <w:rPr>
-          <w:rFonts w:ascii="Cambria Math" w:hAnsi="Cambria Math" w:cs="Courier New"/>
-        </w:rPr>
-      </w:pPr>
-      <w:r>
-        <w:rPr>
-          <w:rFonts w:ascii="Cambria Math" w:hAnsi="Cambria Math" w:cs="Courier New"/>
-        </w:rPr>
-        <w:t xml:space="preserve">2.3.2. </w:t>
-      </w:r>
-      <w:r>
-        <w:rPr>
-          <w:rFonts w:ascii="Cambria Math" w:hAnsi="Cambria Math" w:cs="Courier New"/>
-        </w:rPr>
-        <w:tab/>
-      </w:r>
-      <w:r>
-        <w:rPr>
-          <w:rFonts w:ascii="Cambria Math" w:hAnsi="Cambria Math" w:cs="Courier New"/>
-        </w:rPr>
-        <w:tab/>
-        <w:t>Subsystem Interfaces Specification</w:t>
-      </w:r>
-    </w:p>
-    <w:p>
-      <w:pPr>
-        <w:rPr>
-          <w:rFonts w:ascii="Cambria Math" w:hAnsi="Cambria Math" w:cs="Courier New"/>
-        </w:rPr>
-      </w:pPr>
-    </w:p>
-    <w:p>
-      <w:pPr>
-        <w:rPr>
-          <w:rFonts w:ascii="Cambria Math" w:hAnsi="Cambria Math" w:cs="Courier New"/>
-        </w:rPr>
-      </w:pPr>
-      <w:r>
-        <w:rPr>
-          <w:rFonts w:ascii="Cambria Math" w:hAnsi="Cambria Math" w:cs="Courier New"/>
-        </w:rPr>
-        <w:t xml:space="preserve">2.4.1. </w:t>
-      </w:r>
-      <w:r>
-        <w:rPr>
-          <w:rFonts w:ascii="Cambria Math" w:hAnsi="Cambria Math" w:cs="Courier New"/>
-        </w:rPr>
-        <w:tab/>
-      </w:r>
-      <w:r>
-        <w:rPr>
-          <w:rFonts w:ascii="Cambria Math" w:hAnsi="Cambria Math" w:cs="Courier New"/>
-        </w:rPr>
-        <w:tab/>
-        <w:t>Detailed Design Diagram</w:t>
-      </w:r>
-    </w:p>
-    <w:p>
-      <w:pPr>
-        <w:rPr>
-          <w:rFonts w:ascii="Cambria Math" w:hAnsi="Cambria Math" w:cs="Courier New"/>
-        </w:rPr>
-      </w:pPr>
-    </w:p>
-    <w:p>
-      <w:pPr>
-        <w:rPr>
-          <w:rFonts w:ascii="Cambria Math" w:hAnsi="Cambria Math" w:cs="Courier New"/>
-        </w:rPr>
-      </w:pPr>
-      <w:r>
-        <w:rPr>
-          <w:rFonts w:ascii="Cambria Math" w:hAnsi="Cambria Math" w:cs="Courier New"/>
-        </w:rPr>
-        <w:t xml:space="preserve">2.4.2. </w:t>
-      </w:r>
-      <w:r>
-        <w:rPr>
-          <w:rFonts w:ascii="Cambria Math" w:hAnsi="Cambria Math" w:cs="Courier New"/>
-        </w:rPr>
-        <w:tab/>
-      </w:r>
-      <w:r>
-        <w:rPr>
-          <w:rFonts w:ascii="Cambria Math" w:hAnsi="Cambria Math" w:cs="Courier New"/>
-        </w:rPr>
-        <w:tab/>
-        <w:t xml:space="preserve">Unit Description </w:t>
-      </w:r>
-    </w:p>
-    <w:p>
-      <w:pPr>
-        <w:rPr>
-          <w:rFonts w:ascii="Cambria Math" w:hAnsi="Cambria Math" w:cs="Courier New"/>
-        </w:rPr>
-      </w:pPr>
-    </w:p>
-    <w:p>
-      <w:pPr>
-        <w:rPr>
-          <w:rFonts w:ascii="Cambria Math" w:hAnsi="Cambria Math" w:cs="Courier New"/>
-        </w:rPr>
-      </w:pPr>
-      <w:r>
-        <w:rPr>
-          <w:rFonts w:ascii="Cambria Math" w:hAnsi="Cambria Math" w:cs="Courier New"/>
-        </w:rPr>
-        <w:t xml:space="preserve">2.5. </w:t>
-      </w:r>
-      <w:r>
-        <w:rPr>
-          <w:rFonts w:ascii="Cambria Math" w:hAnsi="Cambria Math" w:cs="Courier New"/>
-        </w:rPr>
-        <w:tab/>
-      </w:r>
-      <w:r>
-        <w:rPr>
-          <w:rFonts w:ascii="Cambria Math" w:hAnsi="Cambria Math" w:cs="Courier New"/>
-        </w:rPr>
-        <w:tab/>
-        <w:t>Dynamic Design Scenario</w:t>
-      </w:r>
-    </w:p>
-    <w:p>
-      <w:pPr>
-        <w:rPr>
-          <w:rFonts w:ascii="Cambria Math" w:hAnsi="Cambria Math" w:cs="Courier New"/>
-        </w:rPr>
-      </w:pPr>
-    </w:p>
-    <w:p>
-      <w:pPr>
-        <w:rPr>
-          <w:rFonts w:ascii="Cambria Math" w:hAnsi="Cambria Math" w:cs="Courier New"/>
-        </w:rPr>
-      </w:pPr>
-      <w:r>
-        <w:rPr>
-          <w:rFonts w:ascii="Cambria Math" w:hAnsi="Cambria Math" w:cs="Courier New"/>
-        </w:rPr>
-        <w:t xml:space="preserve">2.6. </w:t>
-      </w:r>
-      <w:r>
-        <w:rPr>
-          <w:rFonts w:ascii="Cambria Math" w:hAnsi="Cambria Math" w:cs="Courier New"/>
-        </w:rPr>
-        <w:tab/>
-      </w:r>
-      <w:r>
-        <w:rPr>
-          <w:rFonts w:ascii="Cambria Math" w:hAnsi="Cambria Math" w:cs="Courier New"/>
-        </w:rPr>
-        <w:tab/>
-        <w:t>Estimation</w:t>
-      </w:r>
-    </w:p>
-    <w:p>
-      <w:pPr>
-        <w:rPr>
-          <w:rFonts w:ascii="Cambria Math" w:hAnsi="Cambria Math" w:cs="Courier New"/>
-        </w:rPr>
-      </w:pPr>
-    </w:p>
-    <w:p>
-      <w:pPr>
-        <w:rPr>
-          <w:rFonts w:ascii="Cambria Math" w:hAnsi="Cambria Math" w:cs="Courier New"/>
-        </w:rPr>
-      </w:pPr>
-      <w:r>
-        <w:rPr>
-          <w:rFonts w:ascii="Cambria Math" w:hAnsi="Cambria Math" w:cs="Courier New"/>
-        </w:rPr>
-        <w:t xml:space="preserve">2.7. </w:t>
-      </w:r>
-      <w:r>
-        <w:rPr>
-          <w:rFonts w:ascii="Cambria Math" w:hAnsi="Cambria Math" w:cs="Courier New"/>
-        </w:rPr>
-        <w:tab/>
-      </w:r>
-      <w:r>
-        <w:rPr>
-          <w:rFonts w:ascii="Cambria Math" w:hAnsi="Cambria Math" w:cs="Courier New"/>
-        </w:rPr>
-        <w:tab/>
-        <w:t>Rapid Prototyping and Risk</w:t>
-      </w:r>
-    </w:p>
-    <w:p>
-      <w:pPr>
-        <w:rPr>
-          <w:rFonts w:ascii="Cambria Math" w:hAnsi="Cambria Math" w:cs="Courier New"/>
-        </w:rPr>
-      </w:pPr>
-    </w:p>
-    <w:p>
-      <w:pPr>
-        <w:rPr>
-          <w:rFonts w:ascii="Cambria Math" w:hAnsi="Cambria Math" w:cs="Courier New"/>
-        </w:rPr>
-      </w:pPr>
-      <w:r>
-        <w:rPr>
-          <w:rFonts w:ascii="Cambria Math" w:hAnsi="Cambria Math" w:cs="Courier New"/>
-        </w:rPr>
-        <w:t xml:space="preserve">3.2. </w:t>
-      </w:r>
-      <w:r>
-        <w:rPr>
-          <w:rFonts w:ascii="Cambria Math" w:hAnsi="Cambria Math" w:cs="Courier New"/>
-        </w:rPr>
-        <w:tab/>
-      </w:r>
-      <w:r>
-        <w:rPr>
-          <w:rFonts w:ascii="Cambria Math" w:hAnsi="Cambria Math" w:cs="Courier New"/>
-        </w:rPr>
-        <w:tab/>
-        <w:t>Introduction</w:t>
-      </w:r>
-    </w:p>
-    <w:p>
-      <w:pPr>
-        <w:rPr>
-          <w:rFonts w:ascii="Cambria Math" w:hAnsi="Cambria Math" w:cs="Courier New"/>
-        </w:rPr>
-      </w:pPr>
-    </w:p>
-    <w:p>
-      <w:pPr>
-        <w:rPr>
-          <w:rFonts w:ascii="Cambria Math" w:hAnsi="Cambria Math" w:cs="Courier New"/>
-        </w:rPr>
-      </w:pPr>
-      <w:r>
-        <w:rPr>
-          <w:rFonts w:ascii="Cambria Math" w:hAnsi="Cambria Math" w:cs="Courier New"/>
-        </w:rPr>
-        <w:t xml:space="preserve">3.3.1.1. </w:t>
-      </w:r>
-      <w:r>
-        <w:rPr>
-          <w:rFonts w:ascii="Cambria Math" w:hAnsi="Cambria Math" w:cs="Courier New"/>
-        </w:rPr>
-        <w:tab/>
-      </w:r>
-      <w:r>
-        <w:rPr>
-          <w:rFonts w:ascii="Cambria Math" w:hAnsi="Cambria Math" w:cs="Courier New"/>
-        </w:rPr>
-        <w:tab/>
-        <w:t>Tested Items</w:t>
-      </w:r>
-    </w:p>
-    <w:p>
-      <w:pPr>
-        <w:rPr>
-          <w:rFonts w:ascii="Cambria Math" w:hAnsi="Cambria Math" w:cs="Courier New"/>
-        </w:rPr>
-      </w:pPr>
-    </w:p>
-    <w:p>
-      <w:pPr>
-        <w:rPr>
-          <w:rFonts w:ascii="Cambria Math" w:hAnsi="Cambria Math" w:cs="Courier New"/>
-        </w:rPr>
-      </w:pPr>
-      <w:r>
-        <w:rPr>
-          <w:rFonts w:ascii="Cambria Math" w:hAnsi="Cambria Math" w:cs="Courier New"/>
-        </w:rPr>
-        <w:t xml:space="preserve">3.3.1.2. </w:t>
-      </w:r>
-      <w:r>
-        <w:rPr>
-          <w:rFonts w:ascii="Cambria Math" w:hAnsi="Cambria Math" w:cs="Courier New"/>
-        </w:rPr>
-        <w:tab/>
-      </w:r>
-      <w:r>
-        <w:rPr>
-          <w:rFonts w:ascii="Cambria Math" w:hAnsi="Cambria Math" w:cs="Courier New"/>
-        </w:rPr>
-        <w:tab/>
-        <w:t>Untested Items</w:t>
-      </w:r>
-    </w:p>
-    <w:p>
-      <w:pPr>
-        <w:rPr>
-          <w:rFonts w:ascii="Cambria Math" w:hAnsi="Cambria Math" w:cs="Courier New"/>
-        </w:rPr>
-      </w:pPr>
-    </w:p>
-    <w:p>
-      <w:pPr>
-        <w:rPr>
-          <w:rFonts w:ascii="Cambria Math" w:hAnsi="Cambria Math" w:cs="Courier New"/>
-        </w:rPr>
-      </w:pPr>
-      <w:r>
-        <w:rPr>
-          <w:rFonts w:ascii="Cambria Math" w:hAnsi="Cambria Math" w:cs="Courier New"/>
-        </w:rPr>
-        <w:t xml:space="preserve">3.3.2.1. </w:t>
-      </w:r>
-      <w:r>
-        <w:rPr>
-          <w:rFonts w:ascii="Cambria Math" w:hAnsi="Cambria Math" w:cs="Courier New"/>
-        </w:rPr>
-        <w:tab/>
-      </w:r>
-      <w:r>
-        <w:rPr>
-          <w:rFonts w:ascii="Cambria Math" w:hAnsi="Cambria Math" w:cs="Courier New"/>
-        </w:rPr>
-        <w:tab/>
-        <w:t>Unit Testing</w:t>
-      </w:r>
-    </w:p>
-    <w:p>
-      <w:pPr>
-        <w:rPr>
-          <w:rFonts w:ascii="Cambria Math" w:hAnsi="Cambria Math" w:cs="Courier New"/>
-        </w:rPr>
-      </w:pPr>
-    </w:p>
-    <w:p>
-      <w:pPr>
-        <w:rPr>
-          <w:rFonts w:ascii="Cambria Math" w:hAnsi="Cambria Math" w:cs="Courier New"/>
-        </w:rPr>
-      </w:pPr>
-      <w:r>
-        <w:rPr>
-          <w:rFonts w:ascii="Cambria Math" w:hAnsi="Cambria Math" w:cs="Courier New"/>
-        </w:rPr>
-        <w:t>3.3.2.2.</w:t>
-      </w:r>
-      <w:r>
-        <w:rPr>
-          <w:rFonts w:ascii="Cambria Math" w:hAnsi="Cambria Math" w:cs="Courier New"/>
-        </w:rPr>
-        <w:tab/>
-      </w:r>
-      <w:r>
-        <w:rPr>
-          <w:rFonts w:ascii="Cambria Math" w:hAnsi="Cambria Math" w:cs="Courier New"/>
-        </w:rPr>
-        <w:tab/>
-        <w:t>Requirements Testing</w:t>
-      </w:r>
-    </w:p>
-    <w:p>
-      <w:pPr>
-        <w:rPr>
-          <w:rFonts w:ascii="Cambria Math" w:hAnsi="Cambria Math" w:cs="Courier New"/>
-        </w:rPr>
-      </w:pPr>
-    </w:p>
-    <w:p>
-      <w:pPr>
-        <w:rPr>
-          <w:rFonts w:ascii="Cambria Math" w:hAnsi="Cambria Math" w:cs="Courier New"/>
-        </w:rPr>
-      </w:pPr>
-      <w:r>
-        <w:rPr>
-          <w:rFonts w:ascii="Cambria Math" w:hAnsi="Cambria Math" w:cs="Courier New"/>
-        </w:rPr>
-        <w:t xml:space="preserve">3.3.2.3. </w:t>
-      </w:r>
-      <w:r>
-        <w:rPr>
-          <w:rFonts w:ascii="Cambria Math" w:hAnsi="Cambria Math" w:cs="Courier New"/>
-        </w:rPr>
-        <w:tab/>
-      </w:r>
-      <w:r>
-        <w:rPr>
-          <w:rFonts w:ascii="Cambria Math" w:hAnsi="Cambria Math" w:cs="Courier New"/>
-        </w:rPr>
-        <w:tab/>
-        <w:t>Stress Testing</w:t>
-      </w:r>
-    </w:p>
-    <w:p>
-      <w:pPr>
-        <w:rPr>
-          <w:rFonts w:ascii="Cambria Math" w:hAnsi="Cambria Math" w:cs="Courier New"/>
-        </w:rPr>
-      </w:pPr>
-    </w:p>
-    <w:p>
-      <w:pPr>
-        <w:rPr>
-          <w:rFonts w:ascii="Cambria Math" w:hAnsi="Cambria Math" w:cs="Courier New"/>
-        </w:rPr>
-      </w:pPr>
-      <w:r>
-        <w:rPr>
-          <w:rFonts w:ascii="Cambria Math" w:hAnsi="Cambria Math" w:cs="Courier New"/>
-        </w:rPr>
-        <w:t xml:space="preserve">3.3.2.4. </w:t>
-      </w:r>
-      <w:r>
-        <w:rPr>
-          <w:rFonts w:ascii="Cambria Math" w:hAnsi="Cambria Math" w:cs="Courier New"/>
-        </w:rPr>
-        <w:tab/>
-      </w:r>
-      <w:r>
-        <w:rPr>
-          <w:rFonts w:ascii="Cambria Math" w:hAnsi="Cambria Math" w:cs="Courier New"/>
-        </w:rPr>
-        <w:tab/>
-        <w:t>Security Testing</w:t>
-      </w:r>
-    </w:p>
-    <w:p>
-      <w:pPr>
-        <w:rPr>
-          <w:rFonts w:ascii="Cambria Math" w:hAnsi="Cambria Math" w:cs="Courier New"/>
-        </w:rPr>
-      </w:pPr>
-    </w:p>
-    <w:p>
-      <w:pPr>
+    </w:p>
+    <w:p>
+      <w:pPr>
+        <w:jc w:val="both"/>
+        <w:rPr>
+          <w:rFonts w:ascii="Cambria Math" w:hAnsi="Cambria Math" w:cs="Courier New"/>
+        </w:rPr>
+      </w:pPr>
+    </w:p>
+    <w:p>
+      <w:pPr>
+        <w:jc w:val="both"/>
         <w:rPr>
           <w:rFonts w:ascii="Cambria Math" w:hAnsi="Cambria Math" w:cs="Courier New"/>
         </w:rPr>
@@ -1942,13 +3330,95 @@
     </w:p>
     <w:p>
       <w:pPr>
-        <w:rPr>
-          <w:rFonts w:ascii="Cambria Math" w:hAnsi="Cambria Math" w:cs="Courier New"/>
-        </w:rPr>
-      </w:pPr>
-    </w:p>
-    <w:p>
-      <w:pPr>
+        <w:jc w:val="both"/>
+        <w:rPr>
+          <w:rFonts w:ascii="Cambria Math" w:hAnsi="Cambria Math" w:cs="Courier New"/>
+        </w:rPr>
+      </w:pPr>
+      <w:r>
+        <w:rPr>
+          <w:rFonts w:ascii="Cambria Math" w:hAnsi="Cambria Math" w:cs="Courier New"/>
+        </w:rPr>
+        <w:t xml:space="preserve">The installation manual is a </w:t>
+      </w:r>
+      <w:r>
+        <w:rPr>
+          <w:rFonts w:ascii="Cambria Math" w:hAnsi="Cambria Math" w:cs="Courier New"/>
+        </w:rPr>
+        <w:t>report</w:t>
+      </w:r>
+      <w:r>
+        <w:rPr>
+          <w:rFonts w:ascii="Cambria Math" w:hAnsi="Cambria Math" w:cs="Courier New"/>
+        </w:rPr>
+        <w:t xml:space="preserve"> that</w:t>
+      </w:r>
+      <w:r>
+        <w:rPr>
+          <w:rFonts w:ascii="Cambria Math" w:hAnsi="Cambria Math" w:cs="Courier New"/>
+        </w:rPr>
+        <w:t xml:space="preserve"> is aimed for </w:t>
+      </w:r>
+      <w:r>
+        <w:rPr>
+          <w:rFonts w:ascii="Cambria Math" w:hAnsi="Cambria Math" w:cs="Courier New"/>
+        </w:rPr>
+        <w:t>a competent administrator</w:t>
+      </w:r>
+      <w:r>
+        <w:rPr>
+          <w:rFonts w:ascii="Cambria Math" w:hAnsi="Cambria Math" w:cs="Courier New"/>
+        </w:rPr>
+        <w:t>. It is a precise description of the steps to</w:t>
+      </w:r>
+      <w:r>
+        <w:rPr>
+          <w:rFonts w:ascii="Cambria Math" w:hAnsi="Cambria Math" w:cs="Courier New"/>
+        </w:rPr>
+        <w:t xml:space="preserve"> take to install (i.e.</w:t>
+      </w:r>
+      <w:r>
+        <w:rPr>
+          <w:rFonts w:ascii="Cambria Math" w:hAnsi="Cambria Math" w:cs="Courier New"/>
+        </w:rPr>
+        <w:t xml:space="preserve"> from a compressed file or disk) and execute the software. </w:t>
+      </w:r>
+      <w:r>
+        <w:rPr>
+          <w:rFonts w:ascii="Cambria Math" w:hAnsi="Cambria Math" w:cs="Courier New"/>
+        </w:rPr>
+        <w:t xml:space="preserve">The </w:t>
+      </w:r>
+      <w:r>
+        <w:rPr>
+          <w:rFonts w:ascii="Cambria Math" w:hAnsi="Cambria Math" w:cs="Courier New"/>
+        </w:rPr>
+        <w:t>reader</w:t>
+      </w:r>
+      <w:r>
+        <w:rPr>
+          <w:rFonts w:ascii="Cambria Math" w:hAnsi="Cambria Math" w:cs="Courier New"/>
+        </w:rPr>
+        <w:t xml:space="preserve"> is expected to </w:t>
+      </w:r>
+      <w:r>
+        <w:rPr>
+          <w:rFonts w:ascii="Cambria Math" w:hAnsi="Cambria Math" w:cs="Courier New"/>
+        </w:rPr>
+        <w:t xml:space="preserve">install the system simply using the code and this manual provided. </w:t>
+      </w:r>
+    </w:p>
+    <w:p>
+      <w:pPr>
+        <w:jc w:val="both"/>
+        <w:rPr>
+          <w:rFonts w:ascii="Cambria Math" w:hAnsi="Cambria Math" w:cs="Courier New"/>
+        </w:rPr>
+      </w:pPr>
+    </w:p>
+    <w:p>
+      <w:pPr>
+        <w:jc w:val="both"/>
         <w:rPr>
           <w:rFonts w:ascii="Cambria Math" w:hAnsi="Cambria Math" w:cs="Courier New"/>
         </w:rPr>
@@ -1975,13 +3445,83 @@
     </w:p>
     <w:p>
       <w:pPr>
-        <w:rPr>
-          <w:rFonts w:ascii="Cambria Math" w:hAnsi="Cambria Math" w:cs="Courier New"/>
-        </w:rPr>
-      </w:pPr>
-    </w:p>
-    <w:p>
-      <w:pPr>
+        <w:jc w:val="both"/>
+        <w:rPr>
+          <w:rFonts w:ascii="Cambria Math" w:hAnsi="Cambria Math" w:cs="Courier New"/>
+        </w:rPr>
+      </w:pPr>
+      <w:r>
+        <w:rPr>
+          <w:rFonts w:ascii="Cambria Math" w:hAnsi="Cambria Math" w:cs="Courier New"/>
+        </w:rPr>
+        <w:t xml:space="preserve">The installation manual is a </w:t>
+      </w:r>
+      <w:r>
+        <w:rPr>
+          <w:rFonts w:ascii="Cambria Math" w:hAnsi="Cambria Math" w:cs="Courier New"/>
+        </w:rPr>
+        <w:t>document</w:t>
+      </w:r>
+      <w:r>
+        <w:rPr>
+          <w:rFonts w:ascii="Cambria Math" w:hAnsi="Cambria Math" w:cs="Courier New"/>
+        </w:rPr>
+        <w:t xml:space="preserve"> that is aimed for the general user.</w:t>
+      </w:r>
+      <w:r>
+        <w:rPr>
+          <w:rFonts w:ascii="Cambria Math" w:hAnsi="Cambria Math" w:cs="Courier New"/>
+        </w:rPr>
+        <w:t xml:space="preserve"> </w:t>
+      </w:r>
+      <w:r>
+        <w:rPr>
+          <w:rFonts w:ascii="Cambria Math" w:hAnsi="Cambria Math" w:cs="Courier New"/>
+        </w:rPr>
+        <w:t xml:space="preserve">It is a precise description of how to use the system, </w:t>
+      </w:r>
+      <w:r>
+        <w:rPr>
+          <w:rFonts w:ascii="Cambria Math" w:hAnsi="Cambria Math" w:cs="Courier New"/>
+        </w:rPr>
+        <w:t xml:space="preserve">and it provides guidelines for all </w:t>
+      </w:r>
+      <w:r>
+        <w:rPr>
+          <w:rFonts w:ascii="Cambria Math" w:hAnsi="Cambria Math" w:cs="Courier New"/>
+        </w:rPr>
+        <w:t>usable</w:t>
+      </w:r>
+      <w:r>
+        <w:rPr>
+          <w:rFonts w:ascii="Cambria Math" w:hAnsi="Cambria Math" w:cs="Courier New"/>
+        </w:rPr>
+        <w:t xml:space="preserve"> components present.</w:t>
+      </w:r>
+      <w:r>
+        <w:rPr>
+          <w:rFonts w:ascii="Cambria Math" w:hAnsi="Cambria Math" w:cs="Courier New"/>
+        </w:rPr>
+        <w:t xml:space="preserve"> All features of the system must be included and </w:t>
+      </w:r>
+      <w:r>
+        <w:rPr>
+          <w:rFonts w:ascii="Cambria Math" w:hAnsi="Cambria Math" w:cs="Courier New"/>
+        </w:rPr>
+        <w:t>described in this document.</w:t>
+      </w:r>
+    </w:p>
+    <w:p>
+      <w:pPr>
+        <w:jc w:val="both"/>
+        <w:rPr>
+          <w:rFonts w:ascii="Cambria Math" w:hAnsi="Cambria Math" w:cs="Courier New"/>
+        </w:rPr>
+      </w:pPr>
+    </w:p>
+    <w:p>
+      <w:pPr>
+        <w:jc w:val="both"/>
         <w:rPr>
           <w:rFonts w:ascii="Cambria Math" w:hAnsi="Cambria Math" w:cs="Courier New"/>
         </w:rPr>
@@ -2008,74 +3548,47 @@
     </w:p>
     <w:p>
       <w:pPr>
-        <w:rPr>
-          <w:rFonts w:ascii="Cambria Math" w:hAnsi="Cambria Math" w:cs="Courier New"/>
-        </w:rPr>
-      </w:pPr>
-      <w:bookmarkStart w:id="0" w:name="_GoBack"/>
-      <w:bookmarkEnd w:id="0"/>
-    </w:p>
-    <w:p>
-      <w:pPr>
-        <w:rPr>
-          <w:rFonts w:ascii="Cambria Math" w:hAnsi="Cambria Math" w:cs="Courier New"/>
-        </w:rPr>
-      </w:pPr>
-    </w:p>
-    <w:p>
-      <w:pPr>
-        <w:rPr>
-          <w:rFonts w:ascii="Cambria Math" w:hAnsi="Cambria Math" w:cs="Courier New"/>
-        </w:rPr>
-      </w:pPr>
-    </w:p>
-    <w:p>
-      <w:pPr>
-        <w:rPr>
-          <w:rFonts w:ascii="Cambria Math" w:hAnsi="Cambria Math" w:cs="Courier New"/>
-        </w:rPr>
-      </w:pPr>
-    </w:p>
-    <w:p>
-      <w:pPr>
-        <w:rPr>
-          <w:rFonts w:ascii="Cambria Math" w:hAnsi="Cambria Math" w:cs="Courier New"/>
-        </w:rPr>
-      </w:pPr>
-    </w:p>
-    <w:p>
-      <w:pPr>
-        <w:rPr>
-          <w:rFonts w:ascii="Cambria Math" w:hAnsi="Cambria Math" w:cs="Courier New"/>
-        </w:rPr>
-      </w:pPr>
-    </w:p>
-    <w:p>
-      <w:pPr>
-        <w:rPr>
-          <w:rFonts w:ascii="Cambria Math" w:hAnsi="Cambria Math" w:cs="Courier New"/>
-        </w:rPr>
-      </w:pPr>
-    </w:p>
-    <w:p>
-      <w:pPr>
-        <w:rPr>
-          <w:rFonts w:ascii="Cambria Math" w:hAnsi="Cambria Math" w:cs="Courier New"/>
-        </w:rPr>
-      </w:pPr>
-      <w:r>
-        <w:rPr>
-          <w:rFonts w:ascii="Cambria Math" w:hAnsi="Cambria Math" w:cs="Courier New"/>
-        </w:rPr>
-        <w:t xml:space="preserve">The architectural design is a high-level description of the architecture of the system. </w:t>
-      </w:r>
-    </w:p>
-    <w:p>
-      <w:pPr>
-        <w:rPr>
-          <w:rFonts w:ascii="Cambria Math" w:hAnsi="Cambria Math" w:cs="Courier New"/>
-        </w:rPr>
-      </w:pPr>
+        <w:jc w:val="both"/>
+        <w:rPr>
+          <w:rFonts w:ascii="Cambria Math" w:hAnsi="Cambria Math" w:cs="Courier New"/>
+        </w:rPr>
+      </w:pPr>
+      <w:r>
+        <w:rPr>
+          <w:rFonts w:ascii="Cambria Math" w:hAnsi="Cambria Math" w:cs="Courier New"/>
+        </w:rPr>
+        <w:t xml:space="preserve">The final cost estimate is a </w:t>
+      </w:r>
+      <w:r>
+        <w:rPr>
+          <w:rFonts w:ascii="Cambria Math" w:hAnsi="Cambria Math" w:cs="Courier New"/>
+        </w:rPr>
+        <w:t xml:space="preserve">table that neatly lists </w:t>
+      </w:r>
+      <w:r>
+        <w:rPr>
+          <w:rFonts w:ascii="Cambria Math" w:hAnsi="Cambria Math" w:cs="Courier New"/>
+        </w:rPr>
+        <w:t>all components that are and have been present in the completion of the project.</w:t>
+      </w:r>
+      <w:r>
+        <w:rPr>
+          <w:rFonts w:ascii="Cambria Math" w:hAnsi="Cambria Math" w:cs="Courier New"/>
+        </w:rPr>
+        <w:t xml:space="preserve"> </w:t>
+      </w:r>
+      <w:r>
+        <w:rPr>
+          <w:rFonts w:ascii="Cambria Math" w:hAnsi="Cambria Math" w:cs="Courier New"/>
+        </w:rPr>
+        <w:t>These estimates include documentation, design, implementation, data</w:t>
+      </w:r>
+      <w:r>
+        <w:rPr>
+          <w:rFonts w:ascii="Cambria Math" w:hAnsi="Cambria Math" w:cs="Courier New"/>
+        </w:rPr>
+        <w:t xml:space="preserve"> acquisition, and testing costs.</w:t>
+      </w:r>
     </w:p>
     <w:sectPr>
       <w:pgSz w:w="12240" w:h="15840"/>

</xml_diff>